<commit_message>
New articles and intro layout in .docx
</commit_message>
<xml_diff>
--- a/PUCV : AUT Project - Literature Reviews.docx
+++ b/PUCV : AUT Project - Literature Reviews.docx
@@ -5,7 +5,7 @@
     <w:p>
       <w:pPr>
         <w:rPr>
-          <w:rFonts w:ascii="Times New Roman" w:eastAsia="Times New Roman" w:hAnsi="Times New Roman" w:cs="Times New Roman"/>
+          <w:rFonts w:ascii="Arial" w:eastAsia="Times New Roman" w:hAnsi="Arial" w:cs="Arial"/>
           <w:color w:val="000000"/>
           <w:sz w:val="20"/>
           <w:szCs w:val="20"/>
@@ -28,7 +28,7 @@
     <w:p>
       <w:pPr>
         <w:rPr>
-          <w:rFonts w:ascii="Times New Roman" w:eastAsia="Times New Roman" w:hAnsi="Times New Roman" w:cs="Times New Roman"/>
+          <w:rFonts w:ascii="Arial" w:eastAsia="Times New Roman" w:hAnsi="Arial" w:cs="Arial"/>
           <w:color w:val="000000"/>
           <w:sz w:val="20"/>
           <w:szCs w:val="20"/>
@@ -66,40 +66,805 @@
     <w:p>
       <w:pPr>
         <w:rPr>
-          <w:rFonts w:ascii="Times New Roman" w:eastAsia="Times New Roman" w:hAnsi="Times New Roman" w:cs="Times New Roman"/>
-          <w:color w:val="000000"/>
-          <w:sz w:val="20"/>
-          <w:szCs w:val="20"/>
-          <w:lang w:eastAsia="en-GB"/>
-        </w:rPr>
-      </w:pPr>
-    </w:p>
-    <w:p>
-      <w:pPr>
-        <w:rPr>
-          <w:rFonts w:ascii="Times New Roman" w:eastAsia="Times New Roman" w:hAnsi="Times New Roman" w:cs="Times New Roman"/>
-          <w:color w:val="000000"/>
-          <w:sz w:val="20"/>
-          <w:szCs w:val="20"/>
-          <w:lang w:eastAsia="en-GB"/>
-        </w:rPr>
-      </w:pPr>
-    </w:p>
-    <w:p>
-      <w:pPr>
-        <w:rPr>
-          <w:rFonts w:ascii="Times New Roman" w:eastAsia="Times New Roman" w:hAnsi="Times New Roman" w:cs="Times New Roman"/>
-          <w:color w:val="000000"/>
-          <w:sz w:val="20"/>
-          <w:szCs w:val="20"/>
-          <w:lang w:eastAsia="en-GB"/>
-        </w:rPr>
-      </w:pPr>
-    </w:p>
-    <w:p>
-      <w:pPr>
-        <w:rPr>
-          <w:rFonts w:ascii="Times New Roman" w:eastAsia="Times New Roman" w:hAnsi="Times New Roman" w:cs="Times New Roman"/>
+          <w:rFonts w:ascii="Arial" w:eastAsia="Times New Roman" w:hAnsi="Arial" w:cs="Arial"/>
+          <w:color w:val="000000"/>
+          <w:sz w:val="20"/>
+          <w:szCs w:val="20"/>
+          <w:lang w:eastAsia="en-GB"/>
+        </w:rPr>
+      </w:pPr>
+    </w:p>
+    <w:p>
+      <w:pPr>
+        <w:pStyle w:val="ListParagraph"/>
+        <w:numPr>
+          <w:ilvl w:val="0"/>
+          <w:numId w:val="31"/>
+        </w:numPr>
+        <w:rPr>
+          <w:rFonts w:ascii="Arial" w:eastAsia="Times New Roman" w:hAnsi="Arial" w:cs="Arial"/>
+          <w:color w:val="000000"/>
+          <w:sz w:val="20"/>
+          <w:szCs w:val="20"/>
+          <w:lang w:eastAsia="en-GB"/>
+        </w:rPr>
+      </w:pPr>
+      <w:r>
+        <w:rPr>
+          <w:rFonts w:ascii="Arial" w:eastAsia="Times New Roman" w:hAnsi="Arial" w:cs="Arial"/>
+          <w:color w:val="000000"/>
+          <w:sz w:val="20"/>
+          <w:szCs w:val="20"/>
+          <w:lang w:eastAsia="en-GB"/>
+        </w:rPr>
+        <w:t>What are gravitational waves</w:t>
+      </w:r>
+      <w:r>
+        <w:rPr>
+          <w:rFonts w:ascii="Arial" w:eastAsia="Times New Roman" w:hAnsi="Arial" w:cs="Arial"/>
+          <w:color w:val="000000"/>
+          <w:sz w:val="20"/>
+          <w:szCs w:val="20"/>
+          <w:lang w:eastAsia="en-GB"/>
+        </w:rPr>
+        <w:t xml:space="preserve">, </w:t>
+      </w:r>
+      <w:r>
+        <w:rPr>
+          <w:rFonts w:ascii="Arial" w:eastAsia="Times New Roman" w:hAnsi="Arial" w:cs="Arial"/>
+          <w:color w:val="000000"/>
+          <w:sz w:val="20"/>
+          <w:szCs w:val="20"/>
+          <w:lang w:eastAsia="en-GB"/>
+        </w:rPr>
+        <w:t>why are they important</w:t>
+      </w:r>
+      <w:r>
+        <w:rPr>
+          <w:rFonts w:ascii="Arial" w:eastAsia="Times New Roman" w:hAnsi="Arial" w:cs="Arial"/>
+          <w:color w:val="000000"/>
+          <w:sz w:val="20"/>
+          <w:szCs w:val="20"/>
+          <w:lang w:eastAsia="en-GB"/>
+        </w:rPr>
+        <w:t>, and how are they detected</w:t>
+      </w:r>
+      <w:r>
+        <w:rPr>
+          <w:rFonts w:ascii="Arial" w:eastAsia="Times New Roman" w:hAnsi="Arial" w:cs="Arial"/>
+          <w:color w:val="000000"/>
+          <w:sz w:val="20"/>
+          <w:szCs w:val="20"/>
+          <w:lang w:eastAsia="en-GB"/>
+        </w:rPr>
+        <w:t>?</w:t>
+      </w:r>
+    </w:p>
+    <w:p>
+      <w:pPr>
+        <w:pStyle w:val="ListParagraph"/>
+        <w:numPr>
+          <w:ilvl w:val="0"/>
+          <w:numId w:val="30"/>
+        </w:numPr>
+        <w:ind w:left="1077" w:hanging="357"/>
+        <w:rPr>
+          <w:rFonts w:ascii="Arial" w:eastAsia="Times New Roman" w:hAnsi="Arial" w:cs="Arial"/>
+          <w:color w:val="000000"/>
+          <w:sz w:val="20"/>
+          <w:szCs w:val="20"/>
+          <w:lang w:eastAsia="en-GB"/>
+        </w:rPr>
+      </w:pPr>
+      <w:r>
+        <w:rPr>
+          <w:rFonts w:ascii="Arial" w:eastAsia="Times New Roman" w:hAnsi="Arial" w:cs="Arial"/>
+          <w:color w:val="000000"/>
+          <w:sz w:val="20"/>
+          <w:szCs w:val="20"/>
+          <w:lang w:eastAsia="en-GB"/>
+        </w:rPr>
+        <w:t>Meyer et al. 2016</w:t>
+      </w:r>
+    </w:p>
+    <w:p>
+      <w:pPr>
+        <w:pStyle w:val="ListParagraph"/>
+        <w:numPr>
+          <w:ilvl w:val="0"/>
+          <w:numId w:val="30"/>
+        </w:numPr>
+        <w:ind w:left="1077" w:hanging="357"/>
+        <w:rPr>
+          <w:rFonts w:ascii="Arial" w:eastAsia="Times New Roman" w:hAnsi="Arial" w:cs="Arial"/>
+          <w:color w:val="000000"/>
+          <w:sz w:val="20"/>
+          <w:szCs w:val="20"/>
+          <w:lang w:eastAsia="en-GB"/>
+        </w:rPr>
+      </w:pPr>
+      <w:r>
+        <w:rPr>
+          <w:rFonts w:ascii="Arial" w:eastAsia="Times New Roman" w:hAnsi="Arial" w:cs="Arial"/>
+          <w:color w:val="000000"/>
+          <w:sz w:val="20"/>
+          <w:szCs w:val="20"/>
+          <w:lang w:eastAsia="en-GB"/>
+        </w:rPr>
+        <w:t>Einstein 1916 (</w:t>
+      </w:r>
+      <w:r>
+        <w:rPr>
+          <w:rFonts w:ascii="Arial" w:eastAsia="Times New Roman" w:hAnsi="Arial" w:cs="Arial"/>
+          <w:color w:val="000000"/>
+          <w:sz w:val="20"/>
+          <w:szCs w:val="20"/>
+          <w:lang w:eastAsia="en-GB"/>
+        </w:rPr>
+        <w:t>Albert Einstein’s general theory of relativity</w:t>
+      </w:r>
+      <w:r>
+        <w:rPr>
+          <w:rFonts w:ascii="Arial" w:eastAsia="Times New Roman" w:hAnsi="Arial" w:cs="Arial"/>
+          <w:color w:val="000000"/>
+          <w:sz w:val="20"/>
+          <w:szCs w:val="20"/>
+          <w:lang w:eastAsia="en-GB"/>
+        </w:rPr>
+        <w:t>)</w:t>
+      </w:r>
+    </w:p>
+    <w:p>
+      <w:pPr>
+        <w:pStyle w:val="ListParagraph"/>
+        <w:numPr>
+          <w:ilvl w:val="0"/>
+          <w:numId w:val="30"/>
+        </w:numPr>
+        <w:ind w:left="1077" w:hanging="357"/>
+        <w:rPr>
+          <w:rFonts w:ascii="Arial" w:eastAsia="Times New Roman" w:hAnsi="Arial" w:cs="Arial"/>
+          <w:color w:val="000000"/>
+          <w:sz w:val="20"/>
+          <w:szCs w:val="20"/>
+          <w:lang w:eastAsia="en-GB"/>
+        </w:rPr>
+      </w:pPr>
+      <w:r>
+        <w:rPr>
+          <w:rFonts w:ascii="Arial" w:eastAsia="Times New Roman" w:hAnsi="Arial" w:cs="Arial"/>
+          <w:color w:val="000000"/>
+          <w:sz w:val="20"/>
+          <w:szCs w:val="20"/>
+          <w:lang w:eastAsia="en-GB"/>
+        </w:rPr>
+        <w:t>Abbott et al. 2016 (Properties of the binary black hole merger GW150914)</w:t>
+      </w:r>
+    </w:p>
+    <w:p>
+      <w:pPr>
+        <w:pStyle w:val="ListParagraph"/>
+        <w:numPr>
+          <w:ilvl w:val="0"/>
+          <w:numId w:val="30"/>
+        </w:numPr>
+        <w:ind w:left="1077" w:hanging="357"/>
+        <w:rPr>
+          <w:rFonts w:ascii="Arial" w:eastAsia="Times New Roman" w:hAnsi="Arial" w:cs="Arial"/>
+          <w:color w:val="000000"/>
+          <w:sz w:val="20"/>
+          <w:szCs w:val="20"/>
+          <w:lang w:eastAsia="en-GB"/>
+        </w:rPr>
+      </w:pPr>
+      <w:r>
+        <w:rPr>
+          <w:rFonts w:ascii="Arial" w:eastAsia="Times New Roman" w:hAnsi="Arial" w:cs="Arial"/>
+          <w:color w:val="000000"/>
+          <w:sz w:val="20"/>
+          <w:szCs w:val="20"/>
+          <w:lang w:eastAsia="en-GB"/>
+        </w:rPr>
+        <w:t>Abbott et al. 2016 (Observation</w:t>
+      </w:r>
+      <w:r>
+        <w:rPr>
+          <w:rFonts w:ascii="Arial" w:eastAsia="Times New Roman" w:hAnsi="Arial" w:cs="Arial"/>
+          <w:color w:val="000000"/>
+          <w:sz w:val="20"/>
+          <w:szCs w:val="20"/>
+          <w:lang w:eastAsia="en-GB"/>
+        </w:rPr>
+        <w:t xml:space="preserve"> of gravitational waves from a binary black hole merger)</w:t>
+      </w:r>
+    </w:p>
+    <w:p>
+      <w:pPr>
+        <w:rPr>
+          <w:rFonts w:ascii="Arial" w:eastAsia="Times New Roman" w:hAnsi="Arial" w:cs="Arial"/>
+          <w:color w:val="000000"/>
+          <w:sz w:val="20"/>
+          <w:szCs w:val="20"/>
+          <w:lang w:eastAsia="en-GB"/>
+        </w:rPr>
+      </w:pPr>
+    </w:p>
+    <w:p>
+      <w:pPr>
+        <w:pStyle w:val="ListParagraph"/>
+        <w:numPr>
+          <w:ilvl w:val="0"/>
+          <w:numId w:val="31"/>
+        </w:numPr>
+        <w:rPr>
+          <w:rFonts w:ascii="Arial" w:eastAsia="Times New Roman" w:hAnsi="Arial" w:cs="Arial"/>
+          <w:color w:val="000000"/>
+          <w:sz w:val="20"/>
+          <w:szCs w:val="20"/>
+          <w:lang w:eastAsia="en-GB"/>
+        </w:rPr>
+      </w:pPr>
+      <w:r>
+        <w:rPr>
+          <w:rFonts w:ascii="Arial" w:eastAsia="Times New Roman" w:hAnsi="Arial" w:cs="Arial"/>
+          <w:color w:val="000000"/>
+          <w:sz w:val="20"/>
+          <w:szCs w:val="20"/>
+          <w:lang w:eastAsia="en-GB"/>
+        </w:rPr>
+        <w:t xml:space="preserve">Methods implemented to detect GW from </w:t>
+      </w:r>
+      <w:r>
+        <w:rPr>
+          <w:rFonts w:ascii="Arial" w:eastAsia="Times New Roman" w:hAnsi="Arial" w:cs="Arial"/>
+          <w:b/>
+          <w:bCs/>
+          <w:color w:val="000000"/>
+          <w:sz w:val="20"/>
+          <w:szCs w:val="20"/>
+          <w:lang w:eastAsia="en-GB"/>
+        </w:rPr>
+        <w:t>coalescing binaries</w:t>
+      </w:r>
+    </w:p>
+    <w:p>
+      <w:pPr>
+        <w:pStyle w:val="ListParagraph"/>
+        <w:numPr>
+          <w:ilvl w:val="0"/>
+          <w:numId w:val="30"/>
+        </w:numPr>
+        <w:ind w:left="1077" w:hanging="357"/>
+        <w:rPr>
+          <w:rFonts w:ascii="Arial" w:eastAsia="Times New Roman" w:hAnsi="Arial" w:cs="Arial"/>
+          <w:color w:val="000000"/>
+          <w:sz w:val="20"/>
+          <w:szCs w:val="20"/>
+          <w:lang w:eastAsia="en-GB"/>
+        </w:rPr>
+      </w:pPr>
+      <w:r>
+        <w:rPr>
+          <w:rFonts w:ascii="Arial" w:eastAsia="Times New Roman" w:hAnsi="Arial" w:cs="Arial"/>
+          <w:color w:val="000000"/>
+          <w:sz w:val="20"/>
+          <w:szCs w:val="20"/>
+          <w:lang w:eastAsia="en-GB"/>
+        </w:rPr>
+        <w:t>Meyer et al. 2016</w:t>
+      </w:r>
+    </w:p>
+    <w:p>
+      <w:pPr>
+        <w:pStyle w:val="ListParagraph"/>
+        <w:numPr>
+          <w:ilvl w:val="0"/>
+          <w:numId w:val="30"/>
+        </w:numPr>
+        <w:ind w:left="1077" w:hanging="357"/>
+        <w:rPr>
+          <w:rFonts w:ascii="Arial" w:eastAsia="Times New Roman" w:hAnsi="Arial" w:cs="Arial"/>
+          <w:color w:val="000000"/>
+          <w:sz w:val="20"/>
+          <w:szCs w:val="20"/>
+          <w:lang w:eastAsia="en-GB"/>
+        </w:rPr>
+      </w:pPr>
+      <w:r>
+        <w:rPr>
+          <w:rFonts w:ascii="Arial" w:eastAsia="Times New Roman" w:hAnsi="Arial" w:cs="Arial"/>
+          <w:color w:val="000000"/>
+          <w:sz w:val="20"/>
+          <w:szCs w:val="20"/>
+          <w:lang w:eastAsia="en-GB"/>
+        </w:rPr>
+        <w:t xml:space="preserve">Abbott et al. </w:t>
+      </w:r>
+      <w:r>
+        <w:rPr>
+          <w:rFonts w:ascii="Arial" w:eastAsia="Times New Roman" w:hAnsi="Arial" w:cs="Arial"/>
+          <w:color w:val="000000"/>
+          <w:sz w:val="20"/>
+          <w:szCs w:val="20"/>
+          <w:lang w:eastAsia="en-GB"/>
+        </w:rPr>
+        <w:t>2016 (Observation of gravitational waves from a binary black hole merger)</w:t>
+      </w:r>
+    </w:p>
+    <w:p>
+      <w:pPr>
+        <w:rPr>
+          <w:rFonts w:ascii="Arial" w:eastAsia="Times New Roman" w:hAnsi="Arial" w:cs="Arial"/>
+          <w:color w:val="000000"/>
+          <w:sz w:val="20"/>
+          <w:szCs w:val="20"/>
+          <w:lang w:eastAsia="en-GB"/>
+        </w:rPr>
+      </w:pPr>
+    </w:p>
+    <w:p>
+      <w:pPr>
+        <w:pStyle w:val="ListParagraph"/>
+        <w:numPr>
+          <w:ilvl w:val="0"/>
+          <w:numId w:val="31"/>
+        </w:numPr>
+        <w:rPr>
+          <w:rFonts w:ascii="Arial" w:eastAsia="Times New Roman" w:hAnsi="Arial" w:cs="Arial"/>
+          <w:color w:val="000000"/>
+          <w:sz w:val="20"/>
+          <w:szCs w:val="20"/>
+          <w:lang w:eastAsia="en-GB"/>
+        </w:rPr>
+      </w:pPr>
+      <w:r>
+        <w:rPr>
+          <w:rFonts w:ascii="Arial" w:eastAsia="Times New Roman" w:hAnsi="Arial" w:cs="Arial"/>
+          <w:color w:val="000000"/>
+          <w:sz w:val="20"/>
+          <w:szCs w:val="20"/>
+          <w:lang w:eastAsia="en-GB"/>
+        </w:rPr>
+        <w:t xml:space="preserve">Pre-machine learning methods to </w:t>
+      </w:r>
+      <w:r>
+        <w:rPr>
+          <w:rFonts w:ascii="Arial" w:eastAsia="Times New Roman" w:hAnsi="Arial" w:cs="Arial"/>
+          <w:color w:val="000000"/>
+          <w:sz w:val="20"/>
+          <w:szCs w:val="20"/>
+          <w:lang w:eastAsia="en-GB"/>
+        </w:rPr>
+        <w:t>differentiate CCSNe GW signals from detector noise</w:t>
+      </w:r>
+    </w:p>
+    <w:p>
+      <w:pPr>
+        <w:pStyle w:val="ListParagraph"/>
+        <w:numPr>
+          <w:ilvl w:val="0"/>
+          <w:numId w:val="30"/>
+        </w:numPr>
+        <w:ind w:left="1077" w:hanging="357"/>
+        <w:rPr>
+          <w:rFonts w:ascii="Arial" w:eastAsia="Times New Roman" w:hAnsi="Arial" w:cs="Arial"/>
+          <w:i/>
+          <w:iCs/>
+          <w:color w:val="000000"/>
+          <w:sz w:val="20"/>
+          <w:szCs w:val="20"/>
+          <w:lang w:eastAsia="en-GB"/>
+        </w:rPr>
+      </w:pPr>
+      <w:r>
+        <w:rPr>
+          <w:rFonts w:ascii="Arial" w:eastAsia="Times New Roman" w:hAnsi="Arial" w:cs="Arial"/>
+          <w:i/>
+          <w:iCs/>
+          <w:color w:val="000000"/>
+          <w:sz w:val="20"/>
+          <w:szCs w:val="20"/>
+          <w:lang w:eastAsia="en-GB"/>
+        </w:rPr>
+        <w:t>Summerscales et al. 2008</w:t>
+      </w:r>
+    </w:p>
+    <w:p>
+      <w:pPr>
+        <w:pStyle w:val="ListParagraph"/>
+        <w:numPr>
+          <w:ilvl w:val="0"/>
+          <w:numId w:val="30"/>
+        </w:numPr>
+        <w:ind w:left="1077" w:hanging="357"/>
+        <w:rPr>
+          <w:rFonts w:ascii="Arial" w:eastAsia="Times New Roman" w:hAnsi="Arial" w:cs="Arial"/>
+          <w:color w:val="000000"/>
+          <w:sz w:val="20"/>
+          <w:szCs w:val="20"/>
+          <w:lang w:eastAsia="en-GB"/>
+        </w:rPr>
+      </w:pPr>
+      <w:r>
+        <w:rPr>
+          <w:rFonts w:ascii="Arial" w:eastAsia="Times New Roman" w:hAnsi="Arial" w:cs="Arial"/>
+          <w:color w:val="000000"/>
+          <w:sz w:val="20"/>
+          <w:szCs w:val="20"/>
+          <w:lang w:eastAsia="en-GB"/>
+        </w:rPr>
+        <w:t xml:space="preserve">Christensen et al. 2022 (section </w:t>
+      </w:r>
+      <w:r>
+        <w:rPr>
+          <w:rFonts w:ascii="Arial" w:eastAsia="Times New Roman" w:hAnsi="Arial" w:cs="Arial"/>
+          <w:color w:val="000000"/>
+          <w:sz w:val="20"/>
+          <w:szCs w:val="20"/>
+          <w:lang w:eastAsia="en-GB"/>
+        </w:rPr>
+        <w:t>IX.c Core-collapse supernovae)</w:t>
+      </w:r>
+    </w:p>
+    <w:p>
+      <w:pPr>
+        <w:pStyle w:val="ListParagraph"/>
+        <w:numPr>
+          <w:ilvl w:val="0"/>
+          <w:numId w:val="30"/>
+        </w:numPr>
+        <w:ind w:left="1077" w:hanging="357"/>
+        <w:rPr>
+          <w:rFonts w:ascii="Arial" w:eastAsia="Times New Roman" w:hAnsi="Arial" w:cs="Arial"/>
+          <w:color w:val="000000"/>
+          <w:sz w:val="20"/>
+          <w:szCs w:val="20"/>
+          <w:lang w:eastAsia="en-GB"/>
+        </w:rPr>
+      </w:pPr>
+      <w:r>
+        <w:rPr>
+          <w:rFonts w:ascii="Arial" w:eastAsia="Times New Roman" w:hAnsi="Arial" w:cs="Arial"/>
+          <w:i/>
+          <w:iCs/>
+          <w:color w:val="000000"/>
+          <w:sz w:val="20"/>
+          <w:szCs w:val="20"/>
+          <w:lang w:eastAsia="en-GB"/>
+        </w:rPr>
+        <w:t>Abbott et al. 2020e</w:t>
+      </w:r>
+      <w:r>
+        <w:rPr>
+          <w:rFonts w:ascii="Arial" w:eastAsia="Times New Roman" w:hAnsi="Arial" w:cs="Arial"/>
+          <w:i/>
+          <w:iCs/>
+          <w:color w:val="000000"/>
+          <w:sz w:val="20"/>
+          <w:szCs w:val="20"/>
+          <w:lang w:eastAsia="en-GB"/>
+        </w:rPr>
+        <w:t xml:space="preserve"> (</w:t>
+      </w:r>
+      <w:r>
+        <w:rPr>
+          <w:rFonts w:ascii="Arial" w:eastAsia="Times New Roman" w:hAnsi="Arial" w:cs="Arial"/>
+          <w:color w:val="000000"/>
+          <w:sz w:val="20"/>
+          <w:szCs w:val="20"/>
+          <w:lang w:eastAsia="en-GB"/>
+        </w:rPr>
+        <w:t>Optically targeted search for gravitational waves emitted by core-collapse supernovae during the first and second observing runs of advanced ligo and advanced virgo)</w:t>
+      </w:r>
+    </w:p>
+    <w:p>
+      <w:pPr>
+        <w:pStyle w:val="ListParagraph"/>
+        <w:numPr>
+          <w:ilvl w:val="0"/>
+          <w:numId w:val="30"/>
+        </w:numPr>
+        <w:ind w:left="1077" w:hanging="357"/>
+        <w:rPr>
+          <w:rFonts w:ascii="Arial" w:eastAsia="Times New Roman" w:hAnsi="Arial" w:cs="Arial"/>
+          <w:i/>
+          <w:iCs/>
+          <w:color w:val="000000"/>
+          <w:sz w:val="20"/>
+          <w:szCs w:val="20"/>
+          <w:lang w:eastAsia="en-GB"/>
+        </w:rPr>
+      </w:pPr>
+      <w:r>
+        <w:rPr>
+          <w:rFonts w:ascii="Arial" w:eastAsia="Times New Roman" w:hAnsi="Arial" w:cs="Arial"/>
+          <w:i/>
+          <w:iCs/>
+          <w:color w:val="000000"/>
+          <w:sz w:val="20"/>
+          <w:szCs w:val="20"/>
+          <w:lang w:eastAsia="en-GB"/>
+        </w:rPr>
+        <w:t>Gossan et al. 2016</w:t>
+      </w:r>
+      <w:r>
+        <w:rPr>
+          <w:rFonts w:ascii="Arial" w:eastAsia="Times New Roman" w:hAnsi="Arial" w:cs="Arial"/>
+          <w:color w:val="000000"/>
+          <w:sz w:val="20"/>
+          <w:szCs w:val="20"/>
+          <w:lang w:eastAsia="en-GB"/>
+        </w:rPr>
+        <w:t xml:space="preserve"> (Observing gravitational waves from core-collapse supernovae in the advanced detector era)</w:t>
+      </w:r>
+    </w:p>
+    <w:p>
+      <w:pPr>
+        <w:pStyle w:val="ListParagraph"/>
+        <w:numPr>
+          <w:ilvl w:val="0"/>
+          <w:numId w:val="30"/>
+        </w:numPr>
+        <w:ind w:left="1077" w:hanging="357"/>
+        <w:rPr>
+          <w:rFonts w:ascii="Arial" w:eastAsia="Times New Roman" w:hAnsi="Arial" w:cs="Arial"/>
+          <w:i/>
+          <w:iCs/>
+          <w:color w:val="000000"/>
+          <w:sz w:val="20"/>
+          <w:szCs w:val="20"/>
+          <w:lang w:eastAsia="en-GB"/>
+        </w:rPr>
+      </w:pPr>
+      <w:r>
+        <w:rPr>
+          <w:rFonts w:ascii="Arial" w:eastAsia="Times New Roman" w:hAnsi="Arial" w:cs="Arial"/>
+          <w:i/>
+          <w:iCs/>
+          <w:color w:val="000000"/>
+          <w:sz w:val="20"/>
+          <w:szCs w:val="20"/>
+          <w:lang w:eastAsia="en-GB"/>
+        </w:rPr>
+        <w:t>Lynch et al. 2017</w:t>
+      </w:r>
+      <w:r>
+        <w:rPr>
+          <w:rFonts w:ascii="Arial" w:eastAsia="Times New Roman" w:hAnsi="Arial" w:cs="Arial"/>
+          <w:color w:val="000000"/>
+          <w:sz w:val="20"/>
+          <w:szCs w:val="20"/>
+          <w:lang w:eastAsia="en-GB"/>
+        </w:rPr>
+        <w:t xml:space="preserve"> (Information-theoretic approach to the gravitational-wave burst detection problem)</w:t>
+      </w:r>
+    </w:p>
+    <w:p>
+      <w:pPr>
+        <w:rPr>
+          <w:rFonts w:ascii="Arial" w:eastAsia="Times New Roman" w:hAnsi="Arial" w:cs="Arial"/>
+          <w:color w:val="000000"/>
+          <w:sz w:val="20"/>
+          <w:szCs w:val="20"/>
+          <w:lang w:eastAsia="en-GB"/>
+        </w:rPr>
+      </w:pPr>
+    </w:p>
+    <w:p>
+      <w:pPr>
+        <w:pStyle w:val="ListParagraph"/>
+        <w:numPr>
+          <w:ilvl w:val="0"/>
+          <w:numId w:val="31"/>
+        </w:numPr>
+        <w:rPr>
+          <w:rFonts w:ascii="Arial" w:eastAsia="Times New Roman" w:hAnsi="Arial" w:cs="Arial"/>
+          <w:color w:val="000000"/>
+          <w:sz w:val="20"/>
+          <w:szCs w:val="20"/>
+          <w:lang w:eastAsia="en-GB"/>
+        </w:rPr>
+      </w:pPr>
+      <w:r>
+        <w:rPr>
+          <w:rFonts w:ascii="Arial" w:eastAsia="Times New Roman" w:hAnsi="Arial" w:cs="Arial"/>
+          <w:color w:val="000000"/>
+          <w:sz w:val="20"/>
+          <w:szCs w:val="20"/>
+          <w:lang w:eastAsia="en-GB"/>
+        </w:rPr>
+        <w:t>Machine learning methods of detection</w:t>
+      </w:r>
+    </w:p>
+    <w:p>
+      <w:pPr>
+        <w:pStyle w:val="ListParagraph"/>
+        <w:numPr>
+          <w:ilvl w:val="0"/>
+          <w:numId w:val="30"/>
+        </w:numPr>
+        <w:ind w:left="1077" w:hanging="357"/>
+        <w:rPr>
+          <w:rFonts w:ascii="Arial" w:eastAsia="Times New Roman" w:hAnsi="Arial" w:cs="Arial"/>
+          <w:color w:val="000000"/>
+          <w:sz w:val="20"/>
+          <w:szCs w:val="20"/>
+          <w:lang w:eastAsia="en-GB"/>
+        </w:rPr>
+      </w:pPr>
+      <w:r>
+        <w:rPr>
+          <w:rFonts w:ascii="Arial" w:eastAsia="Times New Roman" w:hAnsi="Arial" w:cs="Arial"/>
+          <w:color w:val="000000"/>
+          <w:sz w:val="20"/>
+          <w:szCs w:val="20"/>
+          <w:lang w:eastAsia="en-GB"/>
+        </w:rPr>
+        <w:t>Antelis et al. 2021 (supervised ML using cWB pipeline, and SVMR classifier)</w:t>
+      </w:r>
+    </w:p>
+    <w:p>
+      <w:pPr>
+        <w:pStyle w:val="ListParagraph"/>
+        <w:numPr>
+          <w:ilvl w:val="0"/>
+          <w:numId w:val="30"/>
+        </w:numPr>
+        <w:ind w:left="1077" w:hanging="357"/>
+        <w:rPr>
+          <w:rFonts w:ascii="Arial" w:eastAsia="Times New Roman" w:hAnsi="Arial" w:cs="Arial"/>
+          <w:color w:val="000000"/>
+          <w:sz w:val="20"/>
+          <w:szCs w:val="20"/>
+          <w:lang w:eastAsia="en-GB"/>
+        </w:rPr>
+      </w:pPr>
+      <w:r>
+        <w:rPr>
+          <w:rFonts w:ascii="Arial" w:eastAsia="Times New Roman" w:hAnsi="Arial" w:cs="Arial"/>
+          <w:color w:val="000000"/>
+          <w:sz w:val="20"/>
+          <w:szCs w:val="20"/>
+          <w:lang w:eastAsia="en-GB"/>
+        </w:rPr>
+        <w:t>Chan, Heng &amp; Messenger 2019 (multi-class classification CNN)</w:t>
+      </w:r>
+    </w:p>
+    <w:p>
+      <w:pPr>
+        <w:pStyle w:val="ListParagraph"/>
+        <w:numPr>
+          <w:ilvl w:val="0"/>
+          <w:numId w:val="30"/>
+        </w:numPr>
+        <w:ind w:left="1077" w:hanging="357"/>
+        <w:rPr>
+          <w:rFonts w:ascii="Arial" w:eastAsia="Times New Roman" w:hAnsi="Arial" w:cs="Arial"/>
+          <w:color w:val="000000"/>
+          <w:sz w:val="20"/>
+          <w:szCs w:val="20"/>
+          <w:lang w:eastAsia="en-GB"/>
+        </w:rPr>
+      </w:pPr>
+      <w:proofErr w:type="spellStart"/>
+      <w:r>
+        <w:rPr>
+          <w:rFonts w:ascii="Arial" w:eastAsia="Times New Roman" w:hAnsi="Arial" w:cs="Arial"/>
+          <w:color w:val="000000"/>
+          <w:sz w:val="20"/>
+          <w:szCs w:val="20"/>
+          <w:lang w:eastAsia="en-GB"/>
+        </w:rPr>
+        <w:t>Astone</w:t>
+      </w:r>
+      <w:proofErr w:type="spellEnd"/>
+      <w:r>
+        <w:rPr>
+          <w:rFonts w:ascii="Arial" w:eastAsia="Times New Roman" w:hAnsi="Arial" w:cs="Arial"/>
+          <w:color w:val="000000"/>
+          <w:sz w:val="20"/>
+          <w:szCs w:val="20"/>
+          <w:lang w:eastAsia="en-GB"/>
+        </w:rPr>
+        <w:t xml:space="preserve"> et al. 2018 (CNN, takes advantage of g-mode)</w:t>
+      </w:r>
+    </w:p>
+    <w:p>
+      <w:pPr>
+        <w:pStyle w:val="ListParagraph"/>
+        <w:numPr>
+          <w:ilvl w:val="0"/>
+          <w:numId w:val="30"/>
+        </w:numPr>
+        <w:ind w:left="1077" w:hanging="357"/>
+        <w:rPr>
+          <w:rFonts w:ascii="Arial" w:eastAsia="Times New Roman" w:hAnsi="Arial" w:cs="Arial"/>
+          <w:color w:val="000000"/>
+          <w:sz w:val="20"/>
+          <w:szCs w:val="20"/>
+          <w:lang w:eastAsia="en-GB"/>
+        </w:rPr>
+      </w:pPr>
+      <w:r>
+        <w:rPr>
+          <w:rFonts w:ascii="Arial" w:eastAsia="Times New Roman" w:hAnsi="Arial" w:cs="Arial"/>
+          <w:color w:val="000000"/>
+          <w:sz w:val="20"/>
+          <w:szCs w:val="20"/>
+          <w:lang w:eastAsia="en-GB"/>
+        </w:rPr>
+        <w:t>Abbott et al. 2020 (Optically detect CCSNe and search for GW signals with the on-source window, and employ cWB pipeline)</w:t>
+      </w:r>
+    </w:p>
+    <w:p>
+      <w:pPr>
+        <w:rPr>
+          <w:rFonts w:ascii="Arial" w:eastAsia="Times New Roman" w:hAnsi="Arial" w:cs="Arial"/>
+          <w:color w:val="000000"/>
+          <w:sz w:val="20"/>
+          <w:szCs w:val="20"/>
+          <w:lang w:eastAsia="en-GB"/>
+        </w:rPr>
+      </w:pPr>
+    </w:p>
+    <w:p>
+      <w:pPr>
+        <w:pStyle w:val="ListParagraph"/>
+        <w:numPr>
+          <w:ilvl w:val="0"/>
+          <w:numId w:val="31"/>
+        </w:numPr>
+        <w:rPr>
+          <w:rFonts w:ascii="Arial" w:eastAsia="Times New Roman" w:hAnsi="Arial" w:cs="Arial"/>
+          <w:color w:val="000000"/>
+          <w:sz w:val="20"/>
+          <w:szCs w:val="20"/>
+          <w:lang w:eastAsia="en-GB"/>
+        </w:rPr>
+      </w:pPr>
+      <w:r>
+        <w:rPr>
+          <w:rFonts w:ascii="Arial" w:eastAsia="Times New Roman" w:hAnsi="Arial" w:cs="Arial"/>
+          <w:color w:val="000000"/>
+          <w:sz w:val="20"/>
+          <w:szCs w:val="20"/>
+          <w:lang w:eastAsia="en-GB"/>
+        </w:rPr>
+        <w:t>Approach we intend to propose</w:t>
+      </w:r>
+    </w:p>
+    <w:p>
+      <w:pPr>
+        <w:pStyle w:val="ListParagraph"/>
+        <w:numPr>
+          <w:ilvl w:val="0"/>
+          <w:numId w:val="30"/>
+        </w:numPr>
+        <w:ind w:left="1077" w:hanging="357"/>
+        <w:rPr>
+          <w:rFonts w:ascii="Arial" w:eastAsia="Times New Roman" w:hAnsi="Arial" w:cs="Arial"/>
+          <w:color w:val="000000"/>
+          <w:sz w:val="20"/>
+          <w:szCs w:val="20"/>
+          <w:lang w:eastAsia="en-GB"/>
+        </w:rPr>
+      </w:pPr>
+    </w:p>
+    <w:p>
+      <w:pPr>
+        <w:rPr>
+          <w:rFonts w:ascii="Arial" w:eastAsia="Times New Roman" w:hAnsi="Arial" w:cs="Arial"/>
+          <w:color w:val="000000"/>
+          <w:sz w:val="20"/>
+          <w:szCs w:val="20"/>
+          <w:lang w:eastAsia="en-GB"/>
+        </w:rPr>
+      </w:pPr>
+    </w:p>
+    <w:p>
+      <w:pPr>
+        <w:rPr>
+          <w:rFonts w:ascii="Arial" w:eastAsia="Times New Roman" w:hAnsi="Arial" w:cs="Arial"/>
           <w:color w:val="000000"/>
           <w:sz w:val="20"/>
           <w:szCs w:val="20"/>
@@ -161,18 +926,18 @@
     <w:p>
       <w:pPr>
         <w:rPr>
-          <w:rFonts w:ascii="Times New Roman" w:eastAsia="Times New Roman" w:hAnsi="Times New Roman" w:cs="Times New Roman"/>
-          <w:color w:val="000000"/>
-          <w:sz w:val="20"/>
-          <w:szCs w:val="20"/>
-          <w:lang w:eastAsia="en-GB"/>
-        </w:rPr>
-      </w:pPr>
-    </w:p>
-    <w:p>
-      <w:pPr>
-        <w:rPr>
-          <w:rFonts w:ascii="Times New Roman" w:eastAsia="Times New Roman" w:hAnsi="Times New Roman" w:cs="Times New Roman"/>
+          <w:rFonts w:ascii="Arial" w:eastAsia="Times New Roman" w:hAnsi="Arial" w:cs="Arial"/>
+          <w:color w:val="000000"/>
+          <w:sz w:val="20"/>
+          <w:szCs w:val="20"/>
+          <w:lang w:eastAsia="en-GB"/>
+        </w:rPr>
+      </w:pPr>
+    </w:p>
+    <w:p>
+      <w:pPr>
+        <w:rPr>
+          <w:rFonts w:ascii="Arial" w:eastAsia="Times New Roman" w:hAnsi="Arial" w:cs="Arial"/>
           <w:color w:val="000000"/>
           <w:sz w:val="20"/>
           <w:szCs w:val="20"/>
@@ -195,7 +960,7 @@
     <w:p>
       <w:pPr>
         <w:rPr>
-          <w:rFonts w:ascii="Times New Roman" w:eastAsia="Times New Roman" w:hAnsi="Times New Roman" w:cs="Times New Roman"/>
+          <w:rFonts w:ascii="Arial" w:eastAsia="Times New Roman" w:hAnsi="Arial" w:cs="Arial"/>
           <w:color w:val="000000"/>
           <w:sz w:val="20"/>
           <w:szCs w:val="20"/>
@@ -216,18 +981,18 @@
     <w:p>
       <w:pPr>
         <w:rPr>
-          <w:rFonts w:ascii="Times New Roman" w:eastAsia="Times New Roman" w:hAnsi="Times New Roman" w:cs="Times New Roman"/>
-          <w:color w:val="000000"/>
-          <w:sz w:val="20"/>
-          <w:szCs w:val="20"/>
-          <w:lang w:eastAsia="en-GB"/>
-        </w:rPr>
-      </w:pPr>
-    </w:p>
-    <w:p>
-      <w:pPr>
-        <w:rPr>
-          <w:rFonts w:ascii="Times New Roman" w:eastAsia="Times New Roman" w:hAnsi="Times New Roman" w:cs="Times New Roman"/>
+          <w:rFonts w:ascii="Arial" w:eastAsia="Times New Roman" w:hAnsi="Arial" w:cs="Arial"/>
+          <w:color w:val="000000"/>
+          <w:sz w:val="20"/>
+          <w:szCs w:val="20"/>
+          <w:lang w:eastAsia="en-GB"/>
+        </w:rPr>
+      </w:pPr>
+    </w:p>
+    <w:p>
+      <w:pPr>
+        <w:rPr>
+          <w:rFonts w:ascii="Arial" w:eastAsia="Times New Roman" w:hAnsi="Arial" w:cs="Arial"/>
           <w:color w:val="000000"/>
           <w:sz w:val="20"/>
           <w:szCs w:val="20"/>
@@ -264,29 +1029,7 @@
           <w:szCs w:val="20"/>
           <w:lang w:eastAsia="en-GB"/>
         </w:rPr>
-        <w:t xml:space="preserve"> (</w:t>
-      </w:r>
-      <w:proofErr w:type="spellStart"/>
-      <w:r>
-        <w:rPr>
-          <w:rFonts w:ascii="Arial" w:eastAsia="Times New Roman" w:hAnsi="Arial" w:cs="Arial"/>
-          <w:color w:val="000000"/>
-          <w:sz w:val="20"/>
-          <w:szCs w:val="20"/>
-          <w:lang w:eastAsia="en-GB"/>
-        </w:rPr>
-        <w:t>cWB</w:t>
-      </w:r>
-      <w:proofErr w:type="spellEnd"/>
-      <w:r>
-        <w:rPr>
-          <w:rFonts w:ascii="Arial" w:eastAsia="Times New Roman" w:hAnsi="Arial" w:cs="Arial"/>
-          <w:color w:val="000000"/>
-          <w:sz w:val="20"/>
-          <w:szCs w:val="20"/>
-          <w:lang w:eastAsia="en-GB"/>
-        </w:rPr>
-        <w:t>) pipeline.</w:t>
+        <w:t xml:space="preserve"> (cWB) pipeline.</w:t>
       </w:r>
     </w:p>
     <w:p>
@@ -316,33 +1059,7 @@
           <w:szCs w:val="20"/>
           <w:lang w:eastAsia="en-GB"/>
         </w:rPr>
-        <w:t xml:space="preserve">The ML model discriminates noise from signal events using as features a set of reconstruction parameters provided by </w:t>
-      </w:r>
-      <w:proofErr w:type="spellStart"/>
-      <w:r>
-        <w:rPr>
-          <w:rFonts w:ascii="Arial" w:eastAsia="Times New Roman" w:hAnsi="Arial" w:cs="Arial"/>
-          <w:i/>
-          <w:iCs/>
-          <w:color w:val="000000"/>
-          <w:sz w:val="20"/>
-          <w:szCs w:val="20"/>
-          <w:lang w:eastAsia="en-GB"/>
-        </w:rPr>
-        <w:t>cWB</w:t>
-      </w:r>
-      <w:proofErr w:type="spellEnd"/>
-      <w:r>
-        <w:rPr>
-          <w:rFonts w:ascii="Arial" w:eastAsia="Times New Roman" w:hAnsi="Arial" w:cs="Arial"/>
-          <w:i/>
-          <w:iCs/>
-          <w:color w:val="000000"/>
-          <w:sz w:val="20"/>
-          <w:szCs w:val="20"/>
-          <w:lang w:eastAsia="en-GB"/>
-        </w:rPr>
-        <w:t xml:space="preserve"> … such as duration and central frequency …</w:t>
+        <w:t>The ML model discriminates noise from signal events using as features a set of reconstruction parameters provided by cWB … such as duration and central frequency …</w:t>
       </w:r>
     </w:p>
     <w:p>
@@ -362,7 +1079,6 @@
           <w:lang w:eastAsia="en-GB"/>
         </w:rPr>
       </w:pPr>
-      <w:proofErr w:type="spellStart"/>
       <w:r>
         <w:rPr>
           <w:rFonts w:ascii="Arial" w:eastAsia="Times New Roman" w:hAnsi="Arial" w:cs="Arial"/>
@@ -375,52 +1091,7 @@
           <w:szCs w:val="20"/>
           <w:lang w:eastAsia="en-GB"/>
         </w:rPr>
-        <w:t>cWB</w:t>
-      </w:r>
-      <w:proofErr w:type="spellEnd"/>
-      <w:r>
-        <w:rPr>
-          <w:rFonts w:ascii="Arial" w:eastAsia="Times New Roman" w:hAnsi="Arial" w:cs="Arial"/>
-          <w:b/>
-          <w:bCs/>
-          <w:i/>
-          <w:iCs/>
-          <w:color w:val="000000"/>
-          <w:sz w:val="20"/>
-          <w:szCs w:val="20"/>
-          <w:lang w:eastAsia="en-GB"/>
-        </w:rPr>
-        <w:t xml:space="preserve"> will play a critical role in the detection of </w:t>
-      </w:r>
-      <w:proofErr w:type="spellStart"/>
-      <w:r>
-        <w:rPr>
-          <w:rFonts w:ascii="Arial" w:eastAsia="Times New Roman" w:hAnsi="Arial" w:cs="Arial"/>
-          <w:b/>
-          <w:bCs/>
-          <w:i/>
-          <w:iCs/>
-          <w:color w:val="000000"/>
-          <w:sz w:val="20"/>
-          <w:szCs w:val="20"/>
-          <w:lang w:eastAsia="en-GB"/>
-        </w:rPr>
-        <w:t>CCSNe</w:t>
-      </w:r>
-      <w:proofErr w:type="spellEnd"/>
-      <w:r>
-        <w:rPr>
-          <w:rFonts w:ascii="Arial" w:eastAsia="Times New Roman" w:hAnsi="Arial" w:cs="Arial"/>
-          <w:b/>
-          <w:bCs/>
-          <w:i/>
-          <w:iCs/>
-          <w:color w:val="000000"/>
-          <w:sz w:val="20"/>
-          <w:szCs w:val="20"/>
-          <w:lang w:eastAsia="en-GB"/>
-        </w:rPr>
-        <w:t xml:space="preserve"> GWs</w:t>
+        <w:t>cWB will play a critical role in the detection of CCSNe GWs</w:t>
       </w:r>
       <w:r>
         <w:rPr>
@@ -462,59 +1133,7 @@
           <w:szCs w:val="20"/>
           <w:lang w:eastAsia="en-GB"/>
         </w:rPr>
-        <w:t xml:space="preserve">… this paper investigates the benefits of supervised ML as a follow-up method of </w:t>
-      </w:r>
-      <w:proofErr w:type="spellStart"/>
-      <w:r>
-        <w:rPr>
-          <w:rFonts w:ascii="Arial" w:eastAsia="Times New Roman" w:hAnsi="Arial" w:cs="Arial"/>
-          <w:i/>
-          <w:iCs/>
-          <w:color w:val="000000"/>
-          <w:sz w:val="20"/>
-          <w:szCs w:val="20"/>
-          <w:lang w:eastAsia="en-GB"/>
-        </w:rPr>
-        <w:t>cWB</w:t>
-      </w:r>
-      <w:proofErr w:type="spellEnd"/>
-      <w:r>
-        <w:rPr>
-          <w:rFonts w:ascii="Arial" w:eastAsia="Times New Roman" w:hAnsi="Arial" w:cs="Arial"/>
-          <w:i/>
-          <w:iCs/>
-          <w:color w:val="000000"/>
-          <w:sz w:val="20"/>
-          <w:szCs w:val="20"/>
-          <w:lang w:eastAsia="en-GB"/>
-        </w:rPr>
-        <w:t xml:space="preserve"> that discriminates between noise and signal events in searches of GWs from </w:t>
-      </w:r>
-      <w:proofErr w:type="spellStart"/>
-      <w:r>
-        <w:rPr>
-          <w:rFonts w:ascii="Arial" w:eastAsia="Times New Roman" w:hAnsi="Arial" w:cs="Arial"/>
-          <w:i/>
-          <w:iCs/>
-          <w:color w:val="000000"/>
-          <w:sz w:val="20"/>
-          <w:szCs w:val="20"/>
-          <w:lang w:eastAsia="en-GB"/>
-        </w:rPr>
-        <w:t>CCSNe</w:t>
-      </w:r>
-      <w:proofErr w:type="spellEnd"/>
-      <w:r>
-        <w:rPr>
-          <w:rFonts w:ascii="Arial" w:eastAsia="Times New Roman" w:hAnsi="Arial" w:cs="Arial"/>
-          <w:i/>
-          <w:iCs/>
-          <w:color w:val="000000"/>
-          <w:sz w:val="20"/>
-          <w:szCs w:val="20"/>
-          <w:lang w:eastAsia="en-GB"/>
-        </w:rPr>
-        <w:t>.</w:t>
+        <w:t>… this paper investigates the benefits of supervised ML as a follow-up method of cWB that discriminates between noise and signal events in searches of GWs from CCSNe.</w:t>
       </w:r>
     </w:p>
     <w:p>
@@ -574,50 +1193,24 @@
           <w:szCs w:val="20"/>
           <w:lang w:eastAsia="en-GB"/>
         </w:rPr>
-        <w:t xml:space="preserve">The classifier is a computational model that takes as input a vector of features extracted from a </w:t>
-      </w:r>
-      <w:proofErr w:type="spellStart"/>
-      <w:r>
-        <w:rPr>
-          <w:rFonts w:ascii="Arial" w:eastAsia="Times New Roman" w:hAnsi="Arial" w:cs="Arial"/>
-          <w:i/>
-          <w:iCs/>
-          <w:color w:val="000000"/>
-          <w:sz w:val="20"/>
-          <w:szCs w:val="20"/>
-          <w:lang w:eastAsia="en-GB"/>
-        </w:rPr>
-        <w:t>cWB</w:t>
-      </w:r>
-      <w:proofErr w:type="spellEnd"/>
-      <w:r>
-        <w:rPr>
-          <w:rFonts w:ascii="Arial" w:eastAsia="Times New Roman" w:hAnsi="Arial" w:cs="Arial"/>
-          <w:i/>
-          <w:iCs/>
-          <w:color w:val="000000"/>
-          <w:sz w:val="20"/>
-          <w:szCs w:val="20"/>
-          <w:lang w:eastAsia="en-GB"/>
-        </w:rPr>
-        <w:t xml:space="preserve"> event, and assigns to it one class label indication “noise” or “signal”.</w:t>
-      </w:r>
-    </w:p>
-    <w:p>
-      <w:pPr>
-        <w:rPr>
-          <w:rFonts w:ascii="Times New Roman" w:eastAsia="Times New Roman" w:hAnsi="Times New Roman" w:cs="Times New Roman"/>
-          <w:color w:val="000000"/>
-          <w:sz w:val="20"/>
-          <w:szCs w:val="20"/>
-          <w:lang w:eastAsia="en-GB"/>
-        </w:rPr>
-      </w:pPr>
-    </w:p>
-    <w:p>
-      <w:pPr>
-        <w:rPr>
-          <w:rFonts w:ascii="Times New Roman" w:eastAsia="Times New Roman" w:hAnsi="Times New Roman" w:cs="Times New Roman"/>
+        <w:t>The classifier is a computational model that takes as input a vector of features extracted from a cWB event, and assigns to it one class label indication “noise” or “signal”.</w:t>
+      </w:r>
+    </w:p>
+    <w:p>
+      <w:pPr>
+        <w:rPr>
+          <w:rFonts w:ascii="Arial" w:eastAsia="Times New Roman" w:hAnsi="Arial" w:cs="Arial"/>
+          <w:color w:val="000000"/>
+          <w:sz w:val="20"/>
+          <w:szCs w:val="20"/>
+          <w:lang w:eastAsia="en-GB"/>
+        </w:rPr>
+      </w:pPr>
+    </w:p>
+    <w:p>
+      <w:pPr>
+        <w:rPr>
+          <w:rFonts w:ascii="Arial" w:eastAsia="Times New Roman" w:hAnsi="Arial" w:cs="Arial"/>
           <w:color w:val="000000"/>
           <w:sz w:val="20"/>
           <w:szCs w:val="20"/>
@@ -668,18 +1261,18 @@
     <w:p>
       <w:pPr>
         <w:rPr>
-          <w:rFonts w:ascii="Times New Roman" w:eastAsia="Times New Roman" w:hAnsi="Times New Roman" w:cs="Times New Roman"/>
-          <w:color w:val="000000"/>
-          <w:sz w:val="20"/>
-          <w:szCs w:val="20"/>
-          <w:lang w:eastAsia="en-GB"/>
-        </w:rPr>
-      </w:pPr>
-    </w:p>
-    <w:p>
-      <w:pPr>
-        <w:rPr>
-          <w:rFonts w:ascii="Times New Roman" w:eastAsia="Times New Roman" w:hAnsi="Times New Roman" w:cs="Times New Roman"/>
+          <w:rFonts w:ascii="Arial" w:eastAsia="Times New Roman" w:hAnsi="Arial" w:cs="Arial"/>
+          <w:color w:val="000000"/>
+          <w:sz w:val="20"/>
+          <w:szCs w:val="20"/>
+          <w:lang w:eastAsia="en-GB"/>
+        </w:rPr>
+      </w:pPr>
+    </w:p>
+    <w:p>
+      <w:pPr>
+        <w:rPr>
+          <w:rFonts w:ascii="Arial" w:eastAsia="Times New Roman" w:hAnsi="Arial" w:cs="Arial"/>
           <w:color w:val="000000"/>
           <w:sz w:val="20"/>
           <w:szCs w:val="20"/>
@@ -760,18 +1353,18 @@
     <w:p>
       <w:pPr>
         <w:rPr>
-          <w:rFonts w:ascii="Times New Roman" w:eastAsia="Times New Roman" w:hAnsi="Times New Roman" w:cs="Times New Roman"/>
-          <w:color w:val="000000"/>
-          <w:sz w:val="20"/>
-          <w:szCs w:val="20"/>
-          <w:lang w:eastAsia="en-GB"/>
-        </w:rPr>
-      </w:pPr>
-    </w:p>
-    <w:p>
-      <w:pPr>
-        <w:rPr>
-          <w:rFonts w:ascii="Times New Roman" w:eastAsia="Times New Roman" w:hAnsi="Times New Roman" w:cs="Times New Roman"/>
+          <w:rFonts w:ascii="Arial" w:eastAsia="Times New Roman" w:hAnsi="Arial" w:cs="Arial"/>
+          <w:color w:val="000000"/>
+          <w:sz w:val="20"/>
+          <w:szCs w:val="20"/>
+          <w:lang w:eastAsia="en-GB"/>
+        </w:rPr>
+      </w:pPr>
+    </w:p>
+    <w:p>
+      <w:pPr>
+        <w:rPr>
+          <w:rFonts w:ascii="Arial" w:eastAsia="Times New Roman" w:hAnsi="Arial" w:cs="Arial"/>
           <w:color w:val="000000"/>
           <w:sz w:val="20"/>
           <w:szCs w:val="20"/>
@@ -852,55 +1445,33 @@
     <w:p>
       <w:pPr>
         <w:rPr>
-          <w:rFonts w:ascii="Times New Roman" w:eastAsia="Times New Roman" w:hAnsi="Times New Roman" w:cs="Times New Roman"/>
-          <w:color w:val="000000"/>
-          <w:sz w:val="20"/>
-          <w:szCs w:val="20"/>
-          <w:lang w:eastAsia="en-GB"/>
-        </w:rPr>
-      </w:pPr>
-    </w:p>
-    <w:p>
-      <w:pPr>
-        <w:rPr>
-          <w:rFonts w:ascii="Times New Roman" w:eastAsia="Times New Roman" w:hAnsi="Times New Roman" w:cs="Times New Roman"/>
-          <w:color w:val="000000"/>
-          <w:sz w:val="20"/>
-          <w:szCs w:val="20"/>
-          <w:lang w:eastAsia="en-GB"/>
-        </w:rPr>
-      </w:pPr>
-      <w:r>
-        <w:rPr>
-          <w:rFonts w:ascii="Arial" w:eastAsia="Times New Roman" w:hAnsi="Arial" w:cs="Arial"/>
-          <w:color w:val="000000"/>
-          <w:sz w:val="20"/>
-          <w:szCs w:val="20"/>
-          <w:lang w:eastAsia="en-GB"/>
-        </w:rPr>
-        <w:t xml:space="preserve">The set of reconstruction parameters as features provided by </w:t>
-      </w:r>
-      <w:proofErr w:type="spellStart"/>
-      <w:r>
-        <w:rPr>
-          <w:rFonts w:ascii="Arial" w:eastAsia="Times New Roman" w:hAnsi="Arial" w:cs="Arial"/>
-          <w:color w:val="000000"/>
-          <w:sz w:val="20"/>
-          <w:szCs w:val="20"/>
-          <w:lang w:eastAsia="en-GB"/>
-        </w:rPr>
-        <w:t>cWB</w:t>
-      </w:r>
-      <w:proofErr w:type="spellEnd"/>
-      <w:r>
-        <w:rPr>
-          <w:rFonts w:ascii="Arial" w:eastAsia="Times New Roman" w:hAnsi="Arial" w:cs="Arial"/>
-          <w:color w:val="000000"/>
-          <w:sz w:val="20"/>
-          <w:szCs w:val="20"/>
-          <w:lang w:eastAsia="en-GB"/>
-        </w:rPr>
-        <w:t>.</w:t>
+          <w:rFonts w:ascii="Arial" w:eastAsia="Times New Roman" w:hAnsi="Arial" w:cs="Arial"/>
+          <w:color w:val="000000"/>
+          <w:sz w:val="20"/>
+          <w:szCs w:val="20"/>
+          <w:lang w:eastAsia="en-GB"/>
+        </w:rPr>
+      </w:pPr>
+    </w:p>
+    <w:p>
+      <w:pPr>
+        <w:rPr>
+          <w:rFonts w:ascii="Arial" w:eastAsia="Times New Roman" w:hAnsi="Arial" w:cs="Arial"/>
+          <w:color w:val="000000"/>
+          <w:sz w:val="20"/>
+          <w:szCs w:val="20"/>
+          <w:lang w:eastAsia="en-GB"/>
+        </w:rPr>
+      </w:pPr>
+      <w:r>
+        <w:rPr>
+          <w:rFonts w:ascii="Arial" w:eastAsia="Times New Roman" w:hAnsi="Arial" w:cs="Arial"/>
+          <w:color w:val="000000"/>
+          <w:sz w:val="20"/>
+          <w:szCs w:val="20"/>
+          <w:lang w:eastAsia="en-GB"/>
+        </w:rPr>
+        <w:t>The set of reconstruction parameters as features provided by cWB.</w:t>
       </w:r>
     </w:p>
     <w:p>
@@ -922,43 +1493,29 @@
           <w:lang w:eastAsia="en-GB"/>
         </w:rPr>
       </w:pPr>
-      <w:r>
-        <w:rPr>
-          <w:rFonts w:ascii="Arial" w:eastAsia="Times New Roman" w:hAnsi="Arial" w:cs="Arial"/>
-          <w:i/>
-          <w:iCs/>
-          <w:color w:val="000000"/>
-          <w:sz w:val="20"/>
-          <w:szCs w:val="20"/>
-          <w:lang w:eastAsia="en-GB"/>
-        </w:rPr>
-        <w:t xml:space="preserve">: </w:t>
-      </w:r>
-      <w:proofErr w:type="spellStart"/>
-      <w:r>
-        <w:rPr>
-          <w:rFonts w:ascii="Arial" w:eastAsia="Times New Roman" w:hAnsi="Arial" w:cs="Arial"/>
-          <w:i/>
-          <w:iCs/>
-          <w:color w:val="000000"/>
-          <w:sz w:val="20"/>
-          <w:szCs w:val="20"/>
-          <w:lang w:eastAsia="en-GB"/>
-        </w:rPr>
-        <w:t>cWB</w:t>
-      </w:r>
-      <w:proofErr w:type="spellEnd"/>
-      <w:r>
-        <w:rPr>
-          <w:rFonts w:ascii="Arial" w:eastAsia="Times New Roman" w:hAnsi="Arial" w:cs="Arial"/>
-          <w:i/>
-          <w:iCs/>
-          <w:color w:val="000000"/>
-          <w:sz w:val="20"/>
-          <w:szCs w:val="20"/>
-          <w:lang w:eastAsia="en-GB"/>
-        </w:rPr>
-        <w:t xml:space="preserve"> detection statistic.</w:t>
+      <m:oMath>
+        <m:r>
+          <w:rPr>
+            <w:rFonts w:ascii="Cambria Math" w:eastAsia="Times New Roman" w:hAnsi="Cambria Math" w:cs="Arial"/>
+            <w:color w:val="000000"/>
+            <w:sz w:val="20"/>
+            <w:szCs w:val="20"/>
+            <w:lang w:eastAsia="en-GB"/>
+          </w:rPr>
+          <m:t>ρ</m:t>
+        </m:r>
+      </m:oMath>
+      <w:r>
+        <w:rPr>
+          <w:rFonts w:ascii="Arial" w:eastAsia="Times New Roman" w:hAnsi="Arial" w:cs="Arial"/>
+          <w:i/>
+          <w:iCs/>
+          <w:color w:val="000000"/>
+          <w:sz w:val="20"/>
+          <w:szCs w:val="20"/>
+          <w:lang w:eastAsia="en-GB"/>
+        </w:rPr>
+        <w:t>: cWB detection statistic.</w:t>
       </w:r>
     </w:p>
     <w:p>
@@ -1144,18 +1701,18 @@
     <w:p>
       <w:pPr>
         <w:rPr>
-          <w:rFonts w:ascii="Times New Roman" w:eastAsia="Times New Roman" w:hAnsi="Times New Roman" w:cs="Times New Roman"/>
-          <w:color w:val="000000"/>
-          <w:sz w:val="20"/>
-          <w:szCs w:val="20"/>
-          <w:lang w:eastAsia="en-GB"/>
-        </w:rPr>
-      </w:pPr>
-    </w:p>
-    <w:p>
-      <w:pPr>
-        <w:rPr>
-          <w:rFonts w:ascii="Times New Roman" w:eastAsia="Times New Roman" w:hAnsi="Times New Roman" w:cs="Times New Roman"/>
+          <w:rFonts w:ascii="Arial" w:eastAsia="Times New Roman" w:hAnsi="Arial" w:cs="Arial"/>
+          <w:color w:val="000000"/>
+          <w:sz w:val="20"/>
+          <w:szCs w:val="20"/>
+          <w:lang w:eastAsia="en-GB"/>
+        </w:rPr>
+      </w:pPr>
+    </w:p>
+    <w:p>
+      <w:pPr>
+        <w:rPr>
+          <w:rFonts w:ascii="Arial" w:eastAsia="Times New Roman" w:hAnsi="Arial" w:cs="Arial"/>
           <w:color w:val="000000"/>
           <w:sz w:val="20"/>
           <w:szCs w:val="20"/>
@@ -1206,18 +1763,18 @@
     <w:p>
       <w:pPr>
         <w:rPr>
-          <w:rFonts w:ascii="Times New Roman" w:eastAsia="Times New Roman" w:hAnsi="Times New Roman" w:cs="Times New Roman"/>
-          <w:color w:val="000000"/>
-          <w:sz w:val="20"/>
-          <w:szCs w:val="20"/>
-          <w:lang w:eastAsia="en-GB"/>
-        </w:rPr>
-      </w:pPr>
-    </w:p>
-    <w:p>
-      <w:pPr>
-        <w:rPr>
-          <w:rFonts w:ascii="Times New Roman" w:eastAsia="Times New Roman" w:hAnsi="Times New Roman" w:cs="Times New Roman"/>
+          <w:rFonts w:ascii="Arial" w:eastAsia="Times New Roman" w:hAnsi="Arial" w:cs="Arial"/>
+          <w:color w:val="000000"/>
+          <w:sz w:val="20"/>
+          <w:szCs w:val="20"/>
+          <w:lang w:eastAsia="en-GB"/>
+        </w:rPr>
+      </w:pPr>
+    </w:p>
+    <w:p>
+      <w:pPr>
+        <w:rPr>
+          <w:rFonts w:ascii="Arial" w:eastAsia="Times New Roman" w:hAnsi="Arial" w:cs="Arial"/>
           <w:color w:val="000000"/>
           <w:sz w:val="20"/>
           <w:szCs w:val="20"/>
@@ -1268,18 +1825,18 @@
     <w:p>
       <w:pPr>
         <w:rPr>
-          <w:rFonts w:ascii="Times New Roman" w:eastAsia="Times New Roman" w:hAnsi="Times New Roman" w:cs="Times New Roman"/>
-          <w:color w:val="000000"/>
-          <w:sz w:val="20"/>
-          <w:szCs w:val="20"/>
-          <w:lang w:eastAsia="en-GB"/>
-        </w:rPr>
-      </w:pPr>
-    </w:p>
-    <w:p>
-      <w:pPr>
-        <w:rPr>
-          <w:rFonts w:ascii="Times New Roman" w:eastAsia="Times New Roman" w:hAnsi="Times New Roman" w:cs="Times New Roman"/>
+          <w:rFonts w:ascii="Arial" w:eastAsia="Times New Roman" w:hAnsi="Arial" w:cs="Arial"/>
+          <w:color w:val="000000"/>
+          <w:sz w:val="20"/>
+          <w:szCs w:val="20"/>
+          <w:lang w:eastAsia="en-GB"/>
+        </w:rPr>
+      </w:pPr>
+    </w:p>
+    <w:p>
+      <w:pPr>
+        <w:rPr>
+          <w:rFonts w:ascii="Arial" w:eastAsia="Times New Roman" w:hAnsi="Arial" w:cs="Arial"/>
           <w:color w:val="000000"/>
           <w:sz w:val="20"/>
           <w:szCs w:val="20"/>
@@ -1302,7 +1859,7 @@
     <w:p>
       <w:pPr>
         <w:rPr>
-          <w:rFonts w:ascii="Times New Roman" w:eastAsia="Times New Roman" w:hAnsi="Times New Roman" w:cs="Times New Roman"/>
+          <w:rFonts w:ascii="Arial" w:eastAsia="Times New Roman" w:hAnsi="Arial" w:cs="Arial"/>
           <w:color w:val="000000"/>
           <w:sz w:val="20"/>
           <w:szCs w:val="20"/>
@@ -1323,18 +1880,18 @@
     <w:p>
       <w:pPr>
         <w:rPr>
-          <w:rFonts w:ascii="Times New Roman" w:eastAsia="Times New Roman" w:hAnsi="Times New Roman" w:cs="Times New Roman"/>
-          <w:color w:val="000000"/>
-          <w:sz w:val="20"/>
-          <w:szCs w:val="20"/>
-          <w:lang w:eastAsia="en-GB"/>
-        </w:rPr>
-      </w:pPr>
-    </w:p>
-    <w:p>
-      <w:pPr>
-        <w:rPr>
-          <w:rFonts w:ascii="Times New Roman" w:eastAsia="Times New Roman" w:hAnsi="Times New Roman" w:cs="Times New Roman"/>
+          <w:rFonts w:ascii="Arial" w:eastAsia="Times New Roman" w:hAnsi="Arial" w:cs="Arial"/>
+          <w:color w:val="000000"/>
+          <w:sz w:val="20"/>
+          <w:szCs w:val="20"/>
+          <w:lang w:eastAsia="en-GB"/>
+        </w:rPr>
+      </w:pPr>
+    </w:p>
+    <w:p>
+      <w:pPr>
+        <w:rPr>
+          <w:rFonts w:ascii="Arial" w:eastAsia="Times New Roman" w:hAnsi="Arial" w:cs="Arial"/>
           <w:color w:val="000000"/>
           <w:sz w:val="20"/>
           <w:szCs w:val="20"/>
@@ -1350,7 +1907,27 @@
           <w:lang w:eastAsia="en-GB"/>
         </w:rPr>
         <w:lastRenderedPageBreak/>
-        <w:t>Detection methods. They were able to produce template waveforms by match–filtering against all possible parameters combinations.</w:t>
+        <w:t>Detection methods</w:t>
+      </w:r>
+      <w:r>
+        <w:rPr>
+          <w:rFonts w:ascii="Arial" w:eastAsia="Times New Roman" w:hAnsi="Arial" w:cs="Arial"/>
+          <w:color w:val="000000"/>
+          <w:sz w:val="20"/>
+          <w:szCs w:val="20"/>
+          <w:lang w:eastAsia="en-GB"/>
+        </w:rPr>
+        <w:t xml:space="preserve"> for coalescing binaries</w:t>
+      </w:r>
+      <w:r>
+        <w:rPr>
+          <w:rFonts w:ascii="Arial" w:eastAsia="Times New Roman" w:hAnsi="Arial" w:cs="Arial"/>
+          <w:color w:val="000000"/>
+          <w:sz w:val="20"/>
+          <w:szCs w:val="20"/>
+          <w:lang w:eastAsia="en-GB"/>
+        </w:rPr>
+        <w:t>. They were able to produce template waveforms by match–filtering against all possible parameters combinations.</w:t>
       </w:r>
     </w:p>
     <w:p>
@@ -1470,77 +2047,33 @@
     <w:p>
       <w:pPr>
         <w:rPr>
-          <w:rFonts w:ascii="Times New Roman" w:eastAsia="Times New Roman" w:hAnsi="Times New Roman" w:cs="Times New Roman"/>
-          <w:color w:val="000000"/>
-          <w:sz w:val="20"/>
-          <w:szCs w:val="20"/>
-          <w:lang w:eastAsia="en-GB"/>
-        </w:rPr>
-      </w:pPr>
-    </w:p>
-    <w:p>
-      <w:pPr>
-        <w:rPr>
-          <w:rFonts w:ascii="Times New Roman" w:eastAsia="Times New Roman" w:hAnsi="Times New Roman" w:cs="Times New Roman"/>
-          <w:color w:val="000000"/>
-          <w:sz w:val="20"/>
-          <w:szCs w:val="20"/>
-          <w:lang w:eastAsia="en-GB"/>
-        </w:rPr>
-      </w:pPr>
-      <w:r>
-        <w:rPr>
-          <w:rFonts w:ascii="Arial" w:eastAsia="Times New Roman" w:hAnsi="Arial" w:cs="Arial"/>
-          <w:color w:val="000000"/>
-          <w:sz w:val="20"/>
-          <w:szCs w:val="20"/>
-          <w:lang w:eastAsia="en-GB"/>
-        </w:rPr>
-        <w:t xml:space="preserve">Einstein’s general theory of relativity predicts the shape of a waveform from two merging black holes, which serves as a good comparison for the observed signal. This theory does not predict the shape of a waveform from </w:t>
-      </w:r>
-      <w:proofErr w:type="spellStart"/>
-      <w:r>
-        <w:rPr>
-          <w:rFonts w:ascii="Arial" w:eastAsia="Times New Roman" w:hAnsi="Arial" w:cs="Arial"/>
-          <w:color w:val="000000"/>
-          <w:sz w:val="20"/>
-          <w:szCs w:val="20"/>
-          <w:lang w:eastAsia="en-GB"/>
-        </w:rPr>
-        <w:t>CCSNe</w:t>
-      </w:r>
-      <w:proofErr w:type="spellEnd"/>
-      <w:r>
-        <w:rPr>
-          <w:rFonts w:ascii="Arial" w:eastAsia="Times New Roman" w:hAnsi="Arial" w:cs="Arial"/>
-          <w:color w:val="000000"/>
-          <w:sz w:val="20"/>
-          <w:szCs w:val="20"/>
-          <w:lang w:eastAsia="en-GB"/>
-        </w:rPr>
-        <w:t xml:space="preserve">. We then have to investigate and make some prior assumptions about the likely parameters of </w:t>
-      </w:r>
-      <w:proofErr w:type="spellStart"/>
-      <w:r>
-        <w:rPr>
-          <w:rFonts w:ascii="Arial" w:eastAsia="Times New Roman" w:hAnsi="Arial" w:cs="Arial"/>
-          <w:color w:val="000000"/>
-          <w:sz w:val="20"/>
-          <w:szCs w:val="20"/>
-          <w:lang w:eastAsia="en-GB"/>
-        </w:rPr>
-        <w:t>CCSNe</w:t>
-      </w:r>
-      <w:proofErr w:type="spellEnd"/>
-      <w:r>
-        <w:rPr>
-          <w:rFonts w:ascii="Arial" w:eastAsia="Times New Roman" w:hAnsi="Arial" w:cs="Arial"/>
-          <w:color w:val="000000"/>
-          <w:sz w:val="20"/>
-          <w:szCs w:val="20"/>
-          <w:lang w:eastAsia="en-GB"/>
-        </w:rPr>
-        <w:t>.</w:t>
+          <w:rFonts w:ascii="Arial" w:eastAsia="Times New Roman" w:hAnsi="Arial" w:cs="Arial"/>
+          <w:color w:val="000000"/>
+          <w:sz w:val="20"/>
+          <w:szCs w:val="20"/>
+          <w:lang w:eastAsia="en-GB"/>
+        </w:rPr>
+      </w:pPr>
+    </w:p>
+    <w:p>
+      <w:pPr>
+        <w:rPr>
+          <w:rFonts w:ascii="Arial" w:eastAsia="Times New Roman" w:hAnsi="Arial" w:cs="Arial"/>
+          <w:color w:val="000000"/>
+          <w:sz w:val="20"/>
+          <w:szCs w:val="20"/>
+          <w:lang w:eastAsia="en-GB"/>
+        </w:rPr>
+      </w:pPr>
+      <w:r>
+        <w:rPr>
+          <w:rFonts w:ascii="Arial" w:eastAsia="Times New Roman" w:hAnsi="Arial" w:cs="Arial"/>
+          <w:color w:val="000000"/>
+          <w:sz w:val="20"/>
+          <w:szCs w:val="20"/>
+          <w:lang w:eastAsia="en-GB"/>
+        </w:rPr>
+        <w:t>Einstein’s general theory of relativity predicts the shape of a waveform from two merging black holes, which serves as a good comparison for the observed signal. This theory does not predict the shape of a waveform from CCSNe. We then have to investigate and make some prior assumptions about the likely parameters of CCSNe.</w:t>
       </w:r>
     </w:p>
     <w:p>
@@ -1576,18 +2109,18 @@
     <w:p>
       <w:pPr>
         <w:rPr>
-          <w:rFonts w:ascii="Times New Roman" w:eastAsia="Times New Roman" w:hAnsi="Times New Roman" w:cs="Times New Roman"/>
-          <w:color w:val="000000"/>
-          <w:sz w:val="20"/>
-          <w:szCs w:val="20"/>
-          <w:lang w:eastAsia="en-GB"/>
-        </w:rPr>
-      </w:pPr>
-    </w:p>
-    <w:p>
-      <w:pPr>
-        <w:rPr>
-          <w:rFonts w:ascii="Times New Roman" w:eastAsia="Times New Roman" w:hAnsi="Times New Roman" w:cs="Times New Roman"/>
+          <w:rFonts w:ascii="Arial" w:eastAsia="Times New Roman" w:hAnsi="Arial" w:cs="Arial"/>
+          <w:color w:val="000000"/>
+          <w:sz w:val="20"/>
+          <w:szCs w:val="20"/>
+          <w:lang w:eastAsia="en-GB"/>
+        </w:rPr>
+      </w:pPr>
+    </w:p>
+    <w:p>
+      <w:pPr>
+        <w:rPr>
+          <w:rFonts w:ascii="Arial" w:eastAsia="Times New Roman" w:hAnsi="Arial" w:cs="Arial"/>
           <w:color w:val="000000"/>
           <w:sz w:val="20"/>
           <w:szCs w:val="20"/>
@@ -1604,120 +2137,60 @@
           <w:szCs w:val="20"/>
           <w:lang w:eastAsia="en-GB"/>
         </w:rPr>
-        <w:t xml:space="preserve">Inference of </w:t>
-      </w:r>
-      <w:proofErr w:type="spellStart"/>
-      <w:r>
-        <w:rPr>
-          <w:rFonts w:ascii="Arial" w:eastAsia="Times New Roman" w:hAnsi="Arial" w:cs="Arial"/>
-          <w:b/>
-          <w:bCs/>
-          <w:color w:val="000000"/>
-          <w:sz w:val="20"/>
-          <w:szCs w:val="20"/>
-          <w:lang w:eastAsia="en-GB"/>
-        </w:rPr>
-        <w:t>protoneutron</w:t>
-      </w:r>
-      <w:proofErr w:type="spellEnd"/>
-      <w:r>
-        <w:rPr>
-          <w:rFonts w:ascii="Arial" w:eastAsia="Times New Roman" w:hAnsi="Arial" w:cs="Arial"/>
-          <w:b/>
-          <w:bCs/>
-          <w:color w:val="000000"/>
-          <w:sz w:val="20"/>
-          <w:szCs w:val="20"/>
-          <w:lang w:eastAsia="en-GB"/>
-        </w:rPr>
-        <w:t xml:space="preserve"> star properties from gravitational-wave data in core-collapse supernovae</w:t>
-      </w:r>
-    </w:p>
-    <w:p>
-      <w:pPr>
-        <w:rPr>
-          <w:rFonts w:ascii="Times New Roman" w:eastAsia="Times New Roman" w:hAnsi="Times New Roman" w:cs="Times New Roman"/>
-          <w:color w:val="000000"/>
-          <w:sz w:val="20"/>
-          <w:szCs w:val="20"/>
-          <w:lang w:eastAsia="en-GB"/>
-        </w:rPr>
-      </w:pPr>
-      <w:proofErr w:type="spellStart"/>
-      <w:r>
-        <w:rPr>
-          <w:rFonts w:ascii="Arial" w:eastAsia="Times New Roman" w:hAnsi="Arial" w:cs="Arial"/>
-          <w:color w:val="000000"/>
-          <w:sz w:val="20"/>
-          <w:szCs w:val="20"/>
-          <w:lang w:eastAsia="en-GB"/>
-        </w:rPr>
-        <w:t>Bizouard</w:t>
-      </w:r>
-      <w:proofErr w:type="spellEnd"/>
-      <w:r>
-        <w:rPr>
-          <w:rFonts w:ascii="Arial" w:eastAsia="Times New Roman" w:hAnsi="Arial" w:cs="Arial"/>
-          <w:color w:val="000000"/>
-          <w:sz w:val="20"/>
-          <w:szCs w:val="20"/>
-          <w:lang w:eastAsia="en-GB"/>
-        </w:rPr>
-        <w:t xml:space="preserve"> et al. 2021</w:t>
-      </w:r>
-    </w:p>
-    <w:p>
-      <w:pPr>
-        <w:rPr>
-          <w:rFonts w:ascii="Times New Roman" w:eastAsia="Times New Roman" w:hAnsi="Times New Roman" w:cs="Times New Roman"/>
-          <w:color w:val="000000"/>
-          <w:sz w:val="20"/>
-          <w:szCs w:val="20"/>
-          <w:lang w:eastAsia="en-GB"/>
-        </w:rPr>
-      </w:pPr>
-    </w:p>
-    <w:p>
-      <w:pPr>
-        <w:rPr>
-          <w:rFonts w:ascii="Times New Roman" w:eastAsia="Times New Roman" w:hAnsi="Times New Roman" w:cs="Times New Roman"/>
-          <w:color w:val="000000"/>
-          <w:sz w:val="20"/>
-          <w:szCs w:val="20"/>
-          <w:lang w:eastAsia="en-GB"/>
-        </w:rPr>
-      </w:pPr>
-      <w:r>
-        <w:rPr>
-          <w:rFonts w:ascii="Arial" w:eastAsia="Times New Roman" w:hAnsi="Arial" w:cs="Arial"/>
-          <w:color w:val="000000"/>
-          <w:sz w:val="20"/>
-          <w:szCs w:val="20"/>
-          <w:lang w:eastAsia="en-GB"/>
-        </w:rPr>
-        <w:t xml:space="preserve">Are we modelling fast or slow (more common) rotating </w:t>
-      </w:r>
-      <w:proofErr w:type="spellStart"/>
-      <w:r>
-        <w:rPr>
-          <w:rFonts w:ascii="Arial" w:eastAsia="Times New Roman" w:hAnsi="Arial" w:cs="Arial"/>
-          <w:color w:val="000000"/>
-          <w:sz w:val="20"/>
-          <w:szCs w:val="20"/>
-          <w:lang w:eastAsia="en-GB"/>
-        </w:rPr>
-        <w:t>CCSNe</w:t>
-      </w:r>
-      <w:proofErr w:type="spellEnd"/>
-      <w:r>
-        <w:rPr>
-          <w:rFonts w:ascii="Arial" w:eastAsia="Times New Roman" w:hAnsi="Arial" w:cs="Arial"/>
-          <w:color w:val="000000"/>
-          <w:sz w:val="20"/>
-          <w:szCs w:val="20"/>
-          <w:lang w:eastAsia="en-GB"/>
-        </w:rPr>
-        <w:t>?</w:t>
+        <w:t>Inference of protoneutron star properties from gravitational-wave data in core-collapse supernovae</w:t>
+      </w:r>
+    </w:p>
+    <w:p>
+      <w:pPr>
+        <w:rPr>
+          <w:rFonts w:ascii="Arial" w:eastAsia="Times New Roman" w:hAnsi="Arial" w:cs="Arial"/>
+          <w:color w:val="000000"/>
+          <w:sz w:val="20"/>
+          <w:szCs w:val="20"/>
+          <w:lang w:eastAsia="en-GB"/>
+        </w:rPr>
+      </w:pPr>
+      <w:r>
+        <w:rPr>
+          <w:rFonts w:ascii="Arial" w:eastAsia="Times New Roman" w:hAnsi="Arial" w:cs="Arial"/>
+          <w:color w:val="000000"/>
+          <w:sz w:val="20"/>
+          <w:szCs w:val="20"/>
+          <w:lang w:eastAsia="en-GB"/>
+        </w:rPr>
+        <w:t>Bizouard et al. 2021</w:t>
+      </w:r>
+    </w:p>
+    <w:p>
+      <w:pPr>
+        <w:rPr>
+          <w:rFonts w:ascii="Arial" w:eastAsia="Times New Roman" w:hAnsi="Arial" w:cs="Arial"/>
+          <w:color w:val="000000"/>
+          <w:sz w:val="20"/>
+          <w:szCs w:val="20"/>
+          <w:lang w:eastAsia="en-GB"/>
+        </w:rPr>
+      </w:pPr>
+    </w:p>
+    <w:p>
+      <w:pPr>
+        <w:rPr>
+          <w:rFonts w:ascii="Arial" w:eastAsia="Times New Roman" w:hAnsi="Arial" w:cs="Arial"/>
+          <w:color w:val="000000"/>
+          <w:sz w:val="20"/>
+          <w:szCs w:val="20"/>
+          <w:lang w:eastAsia="en-GB"/>
+        </w:rPr>
+      </w:pPr>
+      <w:r>
+        <w:rPr>
+          <w:rFonts w:ascii="Arial" w:eastAsia="Times New Roman" w:hAnsi="Arial" w:cs="Arial"/>
+          <w:color w:val="000000"/>
+          <w:sz w:val="20"/>
+          <w:szCs w:val="20"/>
+          <w:lang w:eastAsia="en-GB"/>
+        </w:rPr>
+        <w:t>Are we modelling fast or slow (more common) rotating CCSNe?</w:t>
       </w:r>
     </w:p>
     <w:p>
@@ -1777,76 +2250,24 @@
           <w:szCs w:val="20"/>
           <w:lang w:eastAsia="en-GB"/>
         </w:rPr>
-        <w:t xml:space="preserve">For the case of rapidly rotating progenitor cores the result is likely a </w:t>
-      </w:r>
-      <w:proofErr w:type="spellStart"/>
-      <w:r>
-        <w:rPr>
-          <w:rFonts w:ascii="Arial" w:eastAsia="Times New Roman" w:hAnsi="Arial" w:cs="Arial"/>
-          <w:i/>
-          <w:iCs/>
-          <w:color w:val="000000"/>
-          <w:sz w:val="20"/>
-          <w:szCs w:val="20"/>
-          <w:lang w:eastAsia="en-GB"/>
-        </w:rPr>
-        <w:t>magnetorotational</w:t>
-      </w:r>
-      <w:proofErr w:type="spellEnd"/>
-      <w:r>
-        <w:rPr>
-          <w:rFonts w:ascii="Arial" w:eastAsia="Times New Roman" w:hAnsi="Arial" w:cs="Arial"/>
-          <w:i/>
-          <w:iCs/>
-          <w:color w:val="000000"/>
-          <w:sz w:val="20"/>
-          <w:szCs w:val="20"/>
-          <w:lang w:eastAsia="en-GB"/>
-        </w:rPr>
-        <w:t xml:space="preserve"> explosion, yielding a more powerful GW signal that could be detected within 50 kpc and, for some extreme models, up to 5-30 </w:t>
-      </w:r>
-      <w:proofErr w:type="spellStart"/>
-      <w:r>
-        <w:rPr>
-          <w:rFonts w:ascii="Arial" w:eastAsia="Times New Roman" w:hAnsi="Arial" w:cs="Arial"/>
-          <w:i/>
-          <w:iCs/>
-          <w:color w:val="000000"/>
-          <w:sz w:val="20"/>
-          <w:szCs w:val="20"/>
-          <w:lang w:eastAsia="en-GB"/>
-        </w:rPr>
-        <w:t>Mpc</w:t>
-      </w:r>
-      <w:proofErr w:type="spellEnd"/>
-      <w:r>
-        <w:rPr>
-          <w:rFonts w:ascii="Arial" w:eastAsia="Times New Roman" w:hAnsi="Arial" w:cs="Arial"/>
-          <w:i/>
-          <w:iCs/>
-          <w:color w:val="000000"/>
-          <w:sz w:val="20"/>
-          <w:szCs w:val="20"/>
-          <w:lang w:eastAsia="en-GB"/>
-        </w:rPr>
-        <w:t>.</w:t>
-      </w:r>
-    </w:p>
-    <w:p>
-      <w:pPr>
-        <w:rPr>
-          <w:rFonts w:ascii="Times New Roman" w:eastAsia="Times New Roman" w:hAnsi="Times New Roman" w:cs="Times New Roman"/>
-          <w:color w:val="000000"/>
-          <w:sz w:val="20"/>
-          <w:szCs w:val="20"/>
-          <w:lang w:eastAsia="en-GB"/>
-        </w:rPr>
-      </w:pPr>
-    </w:p>
-    <w:p>
-      <w:pPr>
-        <w:rPr>
-          <w:rFonts w:ascii="Times New Roman" w:eastAsia="Times New Roman" w:hAnsi="Times New Roman" w:cs="Times New Roman"/>
+        <w:t>For the case of rapidly rotating progenitor cores the result is likely a magnetorotational explosion, yielding a more powerful GW signal that could be detected within 50 kpc and, for some extreme models, up to 5-30 Mpc.</w:t>
+      </w:r>
+    </w:p>
+    <w:p>
+      <w:pPr>
+        <w:rPr>
+          <w:rFonts w:ascii="Arial" w:eastAsia="Times New Roman" w:hAnsi="Arial" w:cs="Arial"/>
+          <w:color w:val="000000"/>
+          <w:sz w:val="20"/>
+          <w:szCs w:val="20"/>
+          <w:lang w:eastAsia="en-GB"/>
+        </w:rPr>
+      </w:pPr>
+    </w:p>
+    <w:p>
+      <w:pPr>
+        <w:rPr>
+          <w:rFonts w:ascii="Arial" w:eastAsia="Times New Roman" w:hAnsi="Arial" w:cs="Arial"/>
           <w:color w:val="000000"/>
           <w:sz w:val="20"/>
           <w:szCs w:val="20"/>
@@ -1891,33 +2312,7 @@
           <w:szCs w:val="20"/>
           <w:lang w:eastAsia="en-GB"/>
         </w:rPr>
-        <w:t xml:space="preserve">… present a parameter estimation approach which is based on the gravitational waves associated with oscillations of </w:t>
-      </w:r>
-      <w:proofErr w:type="spellStart"/>
-      <w:r>
-        <w:rPr>
-          <w:rFonts w:ascii="Arial" w:eastAsia="Times New Roman" w:hAnsi="Arial" w:cs="Arial"/>
-          <w:i/>
-          <w:iCs/>
-          <w:color w:val="000000"/>
-          <w:sz w:val="20"/>
-          <w:szCs w:val="20"/>
-          <w:lang w:eastAsia="en-GB"/>
-        </w:rPr>
-        <w:t>protoneutron</w:t>
-      </w:r>
-      <w:proofErr w:type="spellEnd"/>
-      <w:r>
-        <w:rPr>
-          <w:rFonts w:ascii="Arial" w:eastAsia="Times New Roman" w:hAnsi="Arial" w:cs="Arial"/>
-          <w:i/>
-          <w:iCs/>
-          <w:color w:val="000000"/>
-          <w:sz w:val="20"/>
-          <w:szCs w:val="20"/>
-          <w:lang w:eastAsia="en-GB"/>
-        </w:rPr>
-        <w:t xml:space="preserve"> stars (PNS).</w:t>
+        <w:t>… present a parameter estimation approach which is based on the gravitational waves associated with oscillations of protoneutron stars (PNS).</w:t>
       </w:r>
     </w:p>
     <w:p>
@@ -2057,18 +2452,18 @@
     <w:p>
       <w:pPr>
         <w:rPr>
-          <w:rFonts w:ascii="Times New Roman" w:eastAsia="Times New Roman" w:hAnsi="Times New Roman" w:cs="Times New Roman"/>
-          <w:color w:val="000000"/>
-          <w:sz w:val="20"/>
-          <w:szCs w:val="20"/>
-          <w:lang w:eastAsia="en-GB"/>
-        </w:rPr>
-      </w:pPr>
-    </w:p>
-    <w:p>
-      <w:pPr>
-        <w:rPr>
-          <w:rFonts w:ascii="Times New Roman" w:eastAsia="Times New Roman" w:hAnsi="Times New Roman" w:cs="Times New Roman"/>
+          <w:rFonts w:ascii="Arial" w:eastAsia="Times New Roman" w:hAnsi="Arial" w:cs="Arial"/>
+          <w:color w:val="000000"/>
+          <w:sz w:val="20"/>
+          <w:szCs w:val="20"/>
+          <w:lang w:eastAsia="en-GB"/>
+        </w:rPr>
+      </w:pPr>
+    </w:p>
+    <w:p>
+      <w:pPr>
+        <w:rPr>
+          <w:rFonts w:ascii="Arial" w:eastAsia="Times New Roman" w:hAnsi="Arial" w:cs="Arial"/>
           <w:color w:val="000000"/>
           <w:sz w:val="20"/>
           <w:szCs w:val="20"/>
@@ -2177,18 +2572,18 @@
     <w:p>
       <w:pPr>
         <w:rPr>
-          <w:rFonts w:ascii="Times New Roman" w:eastAsia="Times New Roman" w:hAnsi="Times New Roman" w:cs="Times New Roman"/>
-          <w:color w:val="000000"/>
-          <w:sz w:val="20"/>
-          <w:szCs w:val="20"/>
-          <w:lang w:eastAsia="en-GB"/>
-        </w:rPr>
-      </w:pPr>
-    </w:p>
-    <w:p>
-      <w:pPr>
-        <w:rPr>
-          <w:rFonts w:ascii="Times New Roman" w:eastAsia="Times New Roman" w:hAnsi="Times New Roman" w:cs="Times New Roman"/>
+          <w:rFonts w:ascii="Arial" w:eastAsia="Times New Roman" w:hAnsi="Arial" w:cs="Arial"/>
+          <w:color w:val="000000"/>
+          <w:sz w:val="20"/>
+          <w:szCs w:val="20"/>
+          <w:lang w:eastAsia="en-GB"/>
+        </w:rPr>
+      </w:pPr>
+    </w:p>
+    <w:p>
+      <w:pPr>
+        <w:rPr>
+          <w:rFonts w:ascii="Arial" w:eastAsia="Times New Roman" w:hAnsi="Arial" w:cs="Arial"/>
           <w:color w:val="000000"/>
           <w:sz w:val="20"/>
           <w:szCs w:val="20"/>
@@ -2211,7 +2606,7 @@
     <w:p>
       <w:pPr>
         <w:rPr>
-          <w:rFonts w:ascii="Times New Roman" w:eastAsia="Times New Roman" w:hAnsi="Times New Roman" w:cs="Times New Roman"/>
+          <w:rFonts w:ascii="Arial" w:eastAsia="Times New Roman" w:hAnsi="Arial" w:cs="Arial"/>
           <w:color w:val="000000"/>
           <w:sz w:val="20"/>
           <w:szCs w:val="20"/>
@@ -2232,18 +2627,18 @@
     <w:p>
       <w:pPr>
         <w:rPr>
-          <w:rFonts w:ascii="Times New Roman" w:eastAsia="Times New Roman" w:hAnsi="Times New Roman" w:cs="Times New Roman"/>
-          <w:color w:val="000000"/>
-          <w:sz w:val="20"/>
-          <w:szCs w:val="20"/>
-          <w:lang w:eastAsia="en-GB"/>
-        </w:rPr>
-      </w:pPr>
-    </w:p>
-    <w:p>
-      <w:pPr>
-        <w:rPr>
-          <w:rFonts w:ascii="Times New Roman" w:eastAsia="Times New Roman" w:hAnsi="Times New Roman" w:cs="Times New Roman"/>
+          <w:rFonts w:ascii="Arial" w:eastAsia="Times New Roman" w:hAnsi="Arial" w:cs="Arial"/>
+          <w:color w:val="000000"/>
+          <w:sz w:val="20"/>
+          <w:szCs w:val="20"/>
+          <w:lang w:eastAsia="en-GB"/>
+        </w:rPr>
+      </w:pPr>
+    </w:p>
+    <w:p>
+      <w:pPr>
+        <w:rPr>
+          <w:rFonts w:ascii="Arial" w:eastAsia="Times New Roman" w:hAnsi="Arial" w:cs="Arial"/>
           <w:color w:val="000000"/>
           <w:sz w:val="20"/>
           <w:szCs w:val="20"/>
@@ -2318,7 +2713,73 @@
           <w:szCs w:val="20"/>
           <w:lang w:eastAsia="en-GB"/>
         </w:rPr>
-        <w:t xml:space="preserve">… likely to detect a </w:t>
+        <w:t xml:space="preserve">… likely to detect a magnetorotational </w:t>
+      </w:r>
+      <w:r>
+        <w:rPr>
+          <w:rFonts w:ascii="Arial" w:eastAsia="Times New Roman" w:hAnsi="Arial" w:cs="Arial"/>
+          <w:color w:val="000000"/>
+          <w:sz w:val="20"/>
+          <w:szCs w:val="20"/>
+          <w:lang w:eastAsia="en-GB"/>
+        </w:rPr>
+        <w:t>(rapidly rotating progenitor cores)</w:t>
+      </w:r>
+      <w:r>
+        <w:rPr>
+          <w:rFonts w:ascii="Arial" w:eastAsia="Times New Roman" w:hAnsi="Arial" w:cs="Arial"/>
+          <w:i/>
+          <w:iCs/>
+          <w:color w:val="000000"/>
+          <w:sz w:val="20"/>
+          <w:szCs w:val="20"/>
+          <w:lang w:eastAsia="en-GB"/>
+        </w:rPr>
+        <w:t xml:space="preserve"> core collapse supernovae within the Large </w:t>
+      </w:r>
+      <w:r>
+        <w:rPr>
+          <w:rFonts w:ascii="Arial" w:eastAsia="Times New Roman" w:hAnsi="Arial" w:cs="Arial"/>
+          <w:color w:val="000000"/>
+          <w:sz w:val="20"/>
+          <w:szCs w:val="20"/>
+          <w:lang w:eastAsia="en-GB"/>
+        </w:rPr>
+        <w:t>(48.5 kpc)</w:t>
+      </w:r>
+      <w:r>
+        <w:rPr>
+          <w:rFonts w:ascii="Arial" w:eastAsia="Times New Roman" w:hAnsi="Arial" w:cs="Arial"/>
+          <w:i/>
+          <w:iCs/>
+          <w:color w:val="000000"/>
+          <w:sz w:val="20"/>
+          <w:szCs w:val="20"/>
+          <w:lang w:eastAsia="en-GB"/>
+        </w:rPr>
+        <w:t xml:space="preserve"> and Small </w:t>
+      </w:r>
+      <w:r>
+        <w:rPr>
+          <w:rFonts w:ascii="Arial" w:eastAsia="Times New Roman" w:hAnsi="Arial" w:cs="Arial"/>
+          <w:color w:val="000000"/>
+          <w:sz w:val="20"/>
+          <w:szCs w:val="20"/>
+          <w:lang w:eastAsia="en-GB"/>
+        </w:rPr>
+        <w:t>(61 kpc)</w:t>
+      </w:r>
+      <w:r>
+        <w:rPr>
+          <w:rFonts w:ascii="Arial" w:eastAsia="Times New Roman" w:hAnsi="Arial" w:cs="Arial"/>
+          <w:i/>
+          <w:iCs/>
+          <w:color w:val="000000"/>
+          <w:sz w:val="20"/>
+          <w:szCs w:val="20"/>
+          <w:lang w:eastAsia="en-GB"/>
+        </w:rPr>
+        <w:t xml:space="preserve"> </w:t>
       </w:r>
       <w:proofErr w:type="spellStart"/>
       <w:r>
@@ -2331,7 +2792,7 @@
           <w:szCs w:val="20"/>
           <w:lang w:eastAsia="en-GB"/>
         </w:rPr>
-        <w:t>magnetorotational</w:t>
+        <w:t>Magellanic</w:t>
       </w:r>
       <w:proofErr w:type="spellEnd"/>
       <w:r>
@@ -2344,98 +2805,6 @@
           <w:szCs w:val="20"/>
           <w:lang w:eastAsia="en-GB"/>
         </w:rPr>
-        <w:t xml:space="preserve"> </w:t>
-      </w:r>
-      <w:r>
-        <w:rPr>
-          <w:rFonts w:ascii="Arial" w:eastAsia="Times New Roman" w:hAnsi="Arial" w:cs="Arial"/>
-          <w:color w:val="000000"/>
-          <w:sz w:val="20"/>
-          <w:szCs w:val="20"/>
-          <w:lang w:eastAsia="en-GB"/>
-        </w:rPr>
-        <w:t>(rapidly rotating progenitor cores)</w:t>
-      </w:r>
-      <w:r>
-        <w:rPr>
-          <w:rFonts w:ascii="Arial" w:eastAsia="Times New Roman" w:hAnsi="Arial" w:cs="Arial"/>
-          <w:i/>
-          <w:iCs/>
-          <w:color w:val="000000"/>
-          <w:sz w:val="20"/>
-          <w:szCs w:val="20"/>
-          <w:lang w:eastAsia="en-GB"/>
-        </w:rPr>
-        <w:t xml:space="preserve"> core collapse supernovae within the Large </w:t>
-      </w:r>
-      <w:r>
-        <w:rPr>
-          <w:rFonts w:ascii="Arial" w:eastAsia="Times New Roman" w:hAnsi="Arial" w:cs="Arial"/>
-          <w:color w:val="000000"/>
-          <w:sz w:val="20"/>
-          <w:szCs w:val="20"/>
-          <w:lang w:eastAsia="en-GB"/>
-        </w:rPr>
-        <w:t>(48.5 kpc)</w:t>
-      </w:r>
-      <w:r>
-        <w:rPr>
-          <w:rFonts w:ascii="Arial" w:eastAsia="Times New Roman" w:hAnsi="Arial" w:cs="Arial"/>
-          <w:i/>
-          <w:iCs/>
-          <w:color w:val="000000"/>
-          <w:sz w:val="20"/>
-          <w:szCs w:val="20"/>
-          <w:lang w:eastAsia="en-GB"/>
-        </w:rPr>
-        <w:t xml:space="preserve"> and Small </w:t>
-      </w:r>
-      <w:r>
-        <w:rPr>
-          <w:rFonts w:ascii="Arial" w:eastAsia="Times New Roman" w:hAnsi="Arial" w:cs="Arial"/>
-          <w:color w:val="000000"/>
-          <w:sz w:val="20"/>
-          <w:szCs w:val="20"/>
-          <w:lang w:eastAsia="en-GB"/>
-        </w:rPr>
-        <w:t>(61 kpc)</w:t>
-      </w:r>
-      <w:r>
-        <w:rPr>
-          <w:rFonts w:ascii="Arial" w:eastAsia="Times New Roman" w:hAnsi="Arial" w:cs="Arial"/>
-          <w:i/>
-          <w:iCs/>
-          <w:color w:val="000000"/>
-          <w:sz w:val="20"/>
-          <w:szCs w:val="20"/>
-          <w:lang w:eastAsia="en-GB"/>
-        </w:rPr>
-        <w:t xml:space="preserve"> </w:t>
-      </w:r>
-      <w:proofErr w:type="spellStart"/>
-      <w:r>
-        <w:rPr>
-          <w:rFonts w:ascii="Arial" w:eastAsia="Times New Roman" w:hAnsi="Arial" w:cs="Arial"/>
-          <w:i/>
-          <w:iCs/>
-          <w:color w:val="000000"/>
-          <w:sz w:val="20"/>
-          <w:szCs w:val="20"/>
-          <w:lang w:eastAsia="en-GB"/>
-        </w:rPr>
-        <w:t>Magellanic</w:t>
-      </w:r>
-      <w:proofErr w:type="spellEnd"/>
-      <w:r>
-        <w:rPr>
-          <w:rFonts w:ascii="Arial" w:eastAsia="Times New Roman" w:hAnsi="Arial" w:cs="Arial"/>
-          <w:i/>
-          <w:iCs/>
-          <w:color w:val="000000"/>
-          <w:sz w:val="20"/>
-          <w:szCs w:val="20"/>
-          <w:lang w:eastAsia="en-GB"/>
-        </w:rPr>
         <w:t xml:space="preserve"> Clouds, or a Galactic event if the explosion mechanism is the neutrino-driven mechanism </w:t>
       </w:r>
       <w:r>
@@ -2452,18 +2821,18 @@
     <w:p>
       <w:pPr>
         <w:rPr>
-          <w:rFonts w:ascii="Times New Roman" w:eastAsia="Times New Roman" w:hAnsi="Times New Roman" w:cs="Times New Roman"/>
-          <w:color w:val="000000"/>
-          <w:sz w:val="20"/>
-          <w:szCs w:val="20"/>
-          <w:lang w:eastAsia="en-GB"/>
-        </w:rPr>
-      </w:pPr>
-    </w:p>
-    <w:p>
-      <w:pPr>
-        <w:rPr>
-          <w:rFonts w:ascii="Times New Roman" w:eastAsia="Times New Roman" w:hAnsi="Times New Roman" w:cs="Times New Roman"/>
+          <w:rFonts w:ascii="Arial" w:eastAsia="Times New Roman" w:hAnsi="Arial" w:cs="Arial"/>
+          <w:color w:val="000000"/>
+          <w:sz w:val="20"/>
+          <w:szCs w:val="20"/>
+          <w:lang w:eastAsia="en-GB"/>
+        </w:rPr>
+      </w:pPr>
+    </w:p>
+    <w:p>
+      <w:pPr>
+        <w:rPr>
+          <w:rFonts w:ascii="Arial" w:eastAsia="Times New Roman" w:hAnsi="Arial" w:cs="Arial"/>
           <w:color w:val="000000"/>
           <w:sz w:val="20"/>
           <w:szCs w:val="20"/>
@@ -2545,18 +2914,18 @@
     <w:p>
       <w:pPr>
         <w:rPr>
-          <w:rFonts w:ascii="Times New Roman" w:eastAsia="Times New Roman" w:hAnsi="Times New Roman" w:cs="Times New Roman"/>
-          <w:color w:val="000000"/>
-          <w:sz w:val="20"/>
-          <w:szCs w:val="20"/>
-          <w:lang w:eastAsia="en-GB"/>
-        </w:rPr>
-      </w:pPr>
-    </w:p>
-    <w:p>
-      <w:pPr>
-        <w:rPr>
-          <w:rFonts w:ascii="Times New Roman" w:eastAsia="Times New Roman" w:hAnsi="Times New Roman" w:cs="Times New Roman"/>
+          <w:rFonts w:ascii="Arial" w:eastAsia="Times New Roman" w:hAnsi="Arial" w:cs="Arial"/>
+          <w:color w:val="000000"/>
+          <w:sz w:val="20"/>
+          <w:szCs w:val="20"/>
+          <w:lang w:eastAsia="en-GB"/>
+        </w:rPr>
+      </w:pPr>
+    </w:p>
+    <w:p>
+      <w:pPr>
+        <w:rPr>
+          <w:rFonts w:ascii="Arial" w:eastAsia="Times New Roman" w:hAnsi="Arial" w:cs="Arial"/>
           <w:color w:val="000000"/>
           <w:sz w:val="20"/>
           <w:szCs w:val="20"/>
@@ -2601,50 +2970,24 @@
           <w:szCs w:val="20"/>
           <w:lang w:eastAsia="en-GB"/>
         </w:rPr>
-        <w:t xml:space="preserve">We establish a CNN for the purpose of distinguishing detector time series among three classes, i.e., </w:t>
-      </w:r>
-      <w:proofErr w:type="spellStart"/>
-      <w:r>
-        <w:rPr>
-          <w:rFonts w:ascii="Arial" w:eastAsia="Times New Roman" w:hAnsi="Arial" w:cs="Arial"/>
-          <w:i/>
-          <w:iCs/>
-          <w:color w:val="000000"/>
-          <w:sz w:val="20"/>
-          <w:szCs w:val="20"/>
-          <w:lang w:eastAsia="en-GB"/>
-        </w:rPr>
-        <w:t>magnetorotational</w:t>
-      </w:r>
-      <w:proofErr w:type="spellEnd"/>
-      <w:r>
-        <w:rPr>
-          <w:rFonts w:ascii="Arial" w:eastAsia="Times New Roman" w:hAnsi="Arial" w:cs="Arial"/>
-          <w:i/>
-          <w:iCs/>
-          <w:color w:val="000000"/>
-          <w:sz w:val="20"/>
-          <w:szCs w:val="20"/>
-          <w:lang w:eastAsia="en-GB"/>
-        </w:rPr>
-        <w:t xml:space="preserve"> signals + background noise, neutrino-driven signals + background noise, and pure background noise.</w:t>
-      </w:r>
-    </w:p>
-    <w:p>
-      <w:pPr>
-        <w:rPr>
-          <w:rFonts w:ascii="Times New Roman" w:eastAsia="Times New Roman" w:hAnsi="Times New Roman" w:cs="Times New Roman"/>
-          <w:color w:val="000000"/>
-          <w:sz w:val="20"/>
-          <w:szCs w:val="20"/>
-          <w:lang w:eastAsia="en-GB"/>
-        </w:rPr>
-      </w:pPr>
-    </w:p>
-    <w:p>
-      <w:pPr>
-        <w:rPr>
-          <w:rFonts w:ascii="Times New Roman" w:eastAsia="Times New Roman" w:hAnsi="Times New Roman" w:cs="Times New Roman"/>
+        <w:t>We establish a CNN for the purpose of distinguishing detector time series among three classes, i.e., magnetorotational signals + background noise, neutrino-driven signals + background noise, and pure background noise.</w:t>
+      </w:r>
+    </w:p>
+    <w:p>
+      <w:pPr>
+        <w:rPr>
+          <w:rFonts w:ascii="Arial" w:eastAsia="Times New Roman" w:hAnsi="Arial" w:cs="Arial"/>
+          <w:color w:val="000000"/>
+          <w:sz w:val="20"/>
+          <w:szCs w:val="20"/>
+          <w:lang w:eastAsia="en-GB"/>
+        </w:rPr>
+      </w:pPr>
+    </w:p>
+    <w:p>
+      <w:pPr>
+        <w:rPr>
+          <w:rFonts w:ascii="Arial" w:eastAsia="Times New Roman" w:hAnsi="Arial" w:cs="Arial"/>
           <w:color w:val="000000"/>
           <w:sz w:val="20"/>
           <w:szCs w:val="20"/>
@@ -2695,18 +3038,18 @@
     <w:p>
       <w:pPr>
         <w:rPr>
-          <w:rFonts w:ascii="Times New Roman" w:eastAsia="Times New Roman" w:hAnsi="Times New Roman" w:cs="Times New Roman"/>
-          <w:color w:val="000000"/>
-          <w:sz w:val="20"/>
-          <w:szCs w:val="20"/>
-          <w:lang w:eastAsia="en-GB"/>
-        </w:rPr>
-      </w:pPr>
-    </w:p>
-    <w:p>
-      <w:pPr>
-        <w:rPr>
-          <w:rFonts w:ascii="Times New Roman" w:eastAsia="Times New Roman" w:hAnsi="Times New Roman" w:cs="Times New Roman"/>
+          <w:rFonts w:ascii="Arial" w:eastAsia="Times New Roman" w:hAnsi="Arial" w:cs="Arial"/>
+          <w:color w:val="000000"/>
+          <w:sz w:val="20"/>
+          <w:szCs w:val="20"/>
+          <w:lang w:eastAsia="en-GB"/>
+        </w:rPr>
+      </w:pPr>
+    </w:p>
+    <w:p>
+      <w:pPr>
+        <w:rPr>
+          <w:rFonts w:ascii="Arial" w:eastAsia="Times New Roman" w:hAnsi="Arial" w:cs="Arial"/>
           <w:color w:val="000000"/>
           <w:sz w:val="20"/>
           <w:szCs w:val="20"/>
@@ -2729,7 +3072,7 @@
     <w:p>
       <w:pPr>
         <w:rPr>
-          <w:rFonts w:ascii="Times New Roman" w:eastAsia="Times New Roman" w:hAnsi="Times New Roman" w:cs="Times New Roman"/>
+          <w:rFonts w:ascii="Arial" w:eastAsia="Times New Roman" w:hAnsi="Arial" w:cs="Arial"/>
           <w:color w:val="000000"/>
           <w:sz w:val="20"/>
           <w:szCs w:val="20"/>
@@ -2762,55 +3105,33 @@
     <w:p>
       <w:pPr>
         <w:rPr>
-          <w:rFonts w:ascii="Times New Roman" w:eastAsia="Times New Roman" w:hAnsi="Times New Roman" w:cs="Times New Roman"/>
-          <w:color w:val="000000"/>
-          <w:sz w:val="20"/>
-          <w:szCs w:val="20"/>
-          <w:lang w:eastAsia="en-GB"/>
-        </w:rPr>
-      </w:pPr>
-    </w:p>
-    <w:p>
-      <w:pPr>
-        <w:rPr>
-          <w:rFonts w:ascii="Times New Roman" w:eastAsia="Times New Roman" w:hAnsi="Times New Roman" w:cs="Times New Roman"/>
-          <w:color w:val="000000"/>
-          <w:sz w:val="20"/>
-          <w:szCs w:val="20"/>
-          <w:lang w:eastAsia="en-GB"/>
-        </w:rPr>
-      </w:pPr>
-      <w:r>
-        <w:rPr>
-          <w:rFonts w:ascii="Arial" w:eastAsia="Times New Roman" w:hAnsi="Arial" w:cs="Arial"/>
-          <w:color w:val="000000"/>
-          <w:sz w:val="20"/>
-          <w:szCs w:val="20"/>
-          <w:lang w:eastAsia="en-GB"/>
-        </w:rPr>
-        <w:t xml:space="preserve">Aim to detect </w:t>
-      </w:r>
-      <w:proofErr w:type="spellStart"/>
-      <w:r>
-        <w:rPr>
-          <w:rFonts w:ascii="Arial" w:eastAsia="Times New Roman" w:hAnsi="Arial" w:cs="Arial"/>
-          <w:color w:val="000000"/>
-          <w:sz w:val="20"/>
-          <w:szCs w:val="20"/>
-          <w:lang w:eastAsia="en-GB"/>
-        </w:rPr>
-        <w:t>CCSNe</w:t>
-      </w:r>
-      <w:proofErr w:type="spellEnd"/>
-      <w:r>
-        <w:rPr>
-          <w:rFonts w:ascii="Arial" w:eastAsia="Times New Roman" w:hAnsi="Arial" w:cs="Arial"/>
-          <w:color w:val="000000"/>
-          <w:sz w:val="20"/>
-          <w:szCs w:val="20"/>
-          <w:lang w:eastAsia="en-GB"/>
-        </w:rPr>
-        <w:t xml:space="preserve"> GW by implementing a convolutional neural network and taking advantage of “a peculiarity of the gravitational wave signal emitted in the core collapse supernovae…”</w:t>
+          <w:rFonts w:ascii="Arial" w:eastAsia="Times New Roman" w:hAnsi="Arial" w:cs="Arial"/>
+          <w:color w:val="000000"/>
+          <w:sz w:val="20"/>
+          <w:szCs w:val="20"/>
+          <w:lang w:eastAsia="en-GB"/>
+        </w:rPr>
+      </w:pPr>
+    </w:p>
+    <w:p>
+      <w:pPr>
+        <w:rPr>
+          <w:rFonts w:ascii="Arial" w:eastAsia="Times New Roman" w:hAnsi="Arial" w:cs="Arial"/>
+          <w:color w:val="000000"/>
+          <w:sz w:val="20"/>
+          <w:szCs w:val="20"/>
+          <w:lang w:eastAsia="en-GB"/>
+        </w:rPr>
+      </w:pPr>
+      <w:r>
+        <w:rPr>
+          <w:rFonts w:ascii="Arial" w:eastAsia="Times New Roman" w:hAnsi="Arial" w:cs="Arial"/>
+          <w:color w:val="000000"/>
+          <w:sz w:val="20"/>
+          <w:szCs w:val="20"/>
+          <w:lang w:eastAsia="en-GB"/>
+        </w:rPr>
+        <w:t>Aim to detect CCSNe GW by implementing a convolutional neural network and taking advantage of “a peculiarity of the gravitational wave signal emitted in the core collapse supernovae…”</w:t>
       </w:r>
     </w:p>
     <w:p>
@@ -2850,29 +3171,7 @@
           <w:szCs w:val="20"/>
           <w:lang w:eastAsia="en-GB"/>
         </w:rPr>
-        <w:t>(</w:t>
-      </w:r>
-      <w:proofErr w:type="spellStart"/>
-      <w:r>
-        <w:rPr>
-          <w:rFonts w:ascii="Arial" w:eastAsia="Times New Roman" w:hAnsi="Arial" w:cs="Arial"/>
-          <w:color w:val="000000"/>
-          <w:sz w:val="20"/>
-          <w:szCs w:val="20"/>
-          <w:lang w:eastAsia="en-GB"/>
-        </w:rPr>
-        <w:t>CCSNe</w:t>
-      </w:r>
-      <w:proofErr w:type="spellEnd"/>
-      <w:r>
-        <w:rPr>
-          <w:rFonts w:ascii="Arial" w:eastAsia="Times New Roman" w:hAnsi="Arial" w:cs="Arial"/>
-          <w:color w:val="000000"/>
-          <w:sz w:val="20"/>
-          <w:szCs w:val="20"/>
-          <w:lang w:eastAsia="en-GB"/>
-        </w:rPr>
-        <w:t>)</w:t>
+        <w:t>(CCSNe)</w:t>
       </w:r>
       <w:r>
         <w:rPr>
@@ -2918,29 +3217,7 @@
           <w:szCs w:val="20"/>
           <w:lang w:eastAsia="en-GB"/>
         </w:rPr>
-        <w:t xml:space="preserve">(mentioned in </w:t>
-      </w:r>
-      <w:proofErr w:type="spellStart"/>
-      <w:r>
-        <w:rPr>
-          <w:rFonts w:ascii="Arial" w:eastAsia="Times New Roman" w:hAnsi="Arial" w:cs="Arial"/>
-          <w:color w:val="000000"/>
-          <w:sz w:val="20"/>
-          <w:szCs w:val="20"/>
-          <w:lang w:eastAsia="en-GB"/>
-        </w:rPr>
-        <w:t>Bizouard</w:t>
-      </w:r>
-      <w:proofErr w:type="spellEnd"/>
-      <w:r>
-        <w:rPr>
-          <w:rFonts w:ascii="Arial" w:eastAsia="Times New Roman" w:hAnsi="Arial" w:cs="Arial"/>
-          <w:color w:val="000000"/>
-          <w:sz w:val="20"/>
-          <w:szCs w:val="20"/>
-          <w:lang w:eastAsia="en-GB"/>
-        </w:rPr>
-        <w:t xml:space="preserve"> et al. 2021)</w:t>
+        <w:t>(mentioned in Bizouard et al. 2021)</w:t>
       </w:r>
       <w:r>
         <w:rPr>
@@ -2988,18 +3265,18 @@
     <w:p>
       <w:pPr>
         <w:rPr>
-          <w:rFonts w:ascii="Times New Roman" w:eastAsia="Times New Roman" w:hAnsi="Times New Roman" w:cs="Times New Roman"/>
-          <w:color w:val="000000"/>
-          <w:sz w:val="20"/>
-          <w:szCs w:val="20"/>
-          <w:lang w:eastAsia="en-GB"/>
-        </w:rPr>
-      </w:pPr>
-    </w:p>
-    <w:p>
-      <w:pPr>
-        <w:rPr>
-          <w:rFonts w:ascii="Times New Roman" w:eastAsia="Times New Roman" w:hAnsi="Times New Roman" w:cs="Times New Roman"/>
+          <w:rFonts w:ascii="Arial" w:eastAsia="Times New Roman" w:hAnsi="Arial" w:cs="Arial"/>
+          <w:color w:val="000000"/>
+          <w:sz w:val="20"/>
+          <w:szCs w:val="20"/>
+          <w:lang w:eastAsia="en-GB"/>
+        </w:rPr>
+      </w:pPr>
+    </w:p>
+    <w:p>
+      <w:pPr>
+        <w:rPr>
+          <w:rFonts w:ascii="Arial" w:eastAsia="Times New Roman" w:hAnsi="Arial" w:cs="Arial"/>
           <w:color w:val="000000"/>
           <w:sz w:val="20"/>
           <w:szCs w:val="20"/>
@@ -3852,18 +4129,18 @@
     <w:p>
       <w:pPr>
         <w:rPr>
-          <w:rFonts w:ascii="Times New Roman" w:eastAsia="Times New Roman" w:hAnsi="Times New Roman" w:cs="Times New Roman"/>
-          <w:color w:val="000000"/>
-          <w:sz w:val="20"/>
-          <w:szCs w:val="20"/>
-          <w:lang w:eastAsia="en-GB"/>
-        </w:rPr>
-      </w:pPr>
-    </w:p>
-    <w:p>
-      <w:pPr>
-        <w:rPr>
-          <w:rFonts w:ascii="Times New Roman" w:eastAsia="Times New Roman" w:hAnsi="Times New Roman" w:cs="Times New Roman"/>
+          <w:rFonts w:ascii="Arial" w:eastAsia="Times New Roman" w:hAnsi="Arial" w:cs="Arial"/>
+          <w:color w:val="000000"/>
+          <w:sz w:val="20"/>
+          <w:szCs w:val="20"/>
+          <w:lang w:eastAsia="en-GB"/>
+        </w:rPr>
+      </w:pPr>
+    </w:p>
+    <w:p>
+      <w:pPr>
+        <w:rPr>
+          <w:rFonts w:ascii="Arial" w:eastAsia="Times New Roman" w:hAnsi="Arial" w:cs="Arial"/>
           <w:color w:val="000000"/>
           <w:sz w:val="20"/>
           <w:szCs w:val="20"/>
@@ -3886,7 +4163,7 @@
     <w:p>
       <w:pPr>
         <w:rPr>
-          <w:rFonts w:ascii="Times New Roman" w:eastAsia="Times New Roman" w:hAnsi="Times New Roman" w:cs="Times New Roman"/>
+          <w:rFonts w:ascii="Arial" w:eastAsia="Times New Roman" w:hAnsi="Arial" w:cs="Arial"/>
           <w:color w:val="000000"/>
           <w:sz w:val="20"/>
           <w:szCs w:val="20"/>
@@ -3907,55 +4184,33 @@
     <w:p>
       <w:pPr>
         <w:rPr>
-          <w:rFonts w:ascii="Times New Roman" w:eastAsia="Times New Roman" w:hAnsi="Times New Roman" w:cs="Times New Roman"/>
-          <w:color w:val="000000"/>
-          <w:sz w:val="20"/>
-          <w:szCs w:val="20"/>
-          <w:lang w:eastAsia="en-GB"/>
-        </w:rPr>
-      </w:pPr>
-    </w:p>
-    <w:p>
-      <w:pPr>
-        <w:rPr>
-          <w:rFonts w:ascii="Times New Roman" w:eastAsia="Times New Roman" w:hAnsi="Times New Roman" w:cs="Times New Roman"/>
-          <w:color w:val="000000"/>
-          <w:sz w:val="20"/>
-          <w:szCs w:val="20"/>
-          <w:lang w:eastAsia="en-GB"/>
-        </w:rPr>
-      </w:pPr>
-      <w:r>
-        <w:rPr>
-          <w:rFonts w:ascii="Arial" w:eastAsia="Times New Roman" w:hAnsi="Arial" w:cs="Arial"/>
-          <w:color w:val="000000"/>
-          <w:sz w:val="20"/>
-          <w:szCs w:val="20"/>
-          <w:lang w:eastAsia="en-GB"/>
-        </w:rPr>
-        <w:t xml:space="preserve">As a method of detection, they first optically detect the </w:t>
-      </w:r>
-      <w:proofErr w:type="spellStart"/>
-      <w:r>
-        <w:rPr>
-          <w:rFonts w:ascii="Arial" w:eastAsia="Times New Roman" w:hAnsi="Arial" w:cs="Arial"/>
-          <w:color w:val="000000"/>
-          <w:sz w:val="20"/>
-          <w:szCs w:val="20"/>
-          <w:lang w:eastAsia="en-GB"/>
-        </w:rPr>
-        <w:t>CCSNe</w:t>
-      </w:r>
-      <w:proofErr w:type="spellEnd"/>
-      <w:r>
-        <w:rPr>
-          <w:rFonts w:ascii="Arial" w:eastAsia="Times New Roman" w:hAnsi="Arial" w:cs="Arial"/>
-          <w:color w:val="000000"/>
-          <w:sz w:val="20"/>
-          <w:szCs w:val="20"/>
-          <w:lang w:eastAsia="en-GB"/>
-        </w:rPr>
-        <w:t>, then look for GW signals within an on-source window (OSW).</w:t>
+          <w:rFonts w:ascii="Arial" w:eastAsia="Times New Roman" w:hAnsi="Arial" w:cs="Arial"/>
+          <w:color w:val="000000"/>
+          <w:sz w:val="20"/>
+          <w:szCs w:val="20"/>
+          <w:lang w:eastAsia="en-GB"/>
+        </w:rPr>
+      </w:pPr>
+    </w:p>
+    <w:p>
+      <w:pPr>
+        <w:rPr>
+          <w:rFonts w:ascii="Arial" w:eastAsia="Times New Roman" w:hAnsi="Arial" w:cs="Arial"/>
+          <w:color w:val="000000"/>
+          <w:sz w:val="20"/>
+          <w:szCs w:val="20"/>
+          <w:lang w:eastAsia="en-GB"/>
+        </w:rPr>
+      </w:pPr>
+      <w:r>
+        <w:rPr>
+          <w:rFonts w:ascii="Arial" w:eastAsia="Times New Roman" w:hAnsi="Arial" w:cs="Arial"/>
+          <w:color w:val="000000"/>
+          <w:sz w:val="20"/>
+          <w:szCs w:val="20"/>
+          <w:lang w:eastAsia="en-GB"/>
+        </w:rPr>
+        <w:t>As a method of detection, they first optically detect the CCSNe, then look for GW signals within an on-source window (OSW).</w:t>
       </w:r>
     </w:p>
     <w:p>
@@ -4035,55 +4290,33 @@
     <w:p>
       <w:pPr>
         <w:rPr>
-          <w:rFonts w:ascii="Times New Roman" w:eastAsia="Times New Roman" w:hAnsi="Times New Roman" w:cs="Times New Roman"/>
-          <w:color w:val="000000"/>
-          <w:sz w:val="20"/>
-          <w:szCs w:val="20"/>
-          <w:lang w:eastAsia="en-GB"/>
-        </w:rPr>
-      </w:pPr>
-    </w:p>
-    <w:p>
-      <w:pPr>
-        <w:rPr>
-          <w:rFonts w:ascii="Times New Roman" w:eastAsia="Times New Roman" w:hAnsi="Times New Roman" w:cs="Times New Roman"/>
-          <w:color w:val="000000"/>
-          <w:sz w:val="20"/>
-          <w:szCs w:val="20"/>
-          <w:lang w:eastAsia="en-GB"/>
-        </w:rPr>
-      </w:pPr>
-      <w:r>
-        <w:rPr>
-          <w:rFonts w:ascii="Arial" w:eastAsia="Times New Roman" w:hAnsi="Arial" w:cs="Arial"/>
-          <w:color w:val="000000"/>
-          <w:sz w:val="20"/>
-          <w:szCs w:val="20"/>
-          <w:lang w:eastAsia="en-GB"/>
-        </w:rPr>
-        <w:t xml:space="preserve">Employ </w:t>
-      </w:r>
-      <w:proofErr w:type="spellStart"/>
-      <w:r>
-        <w:rPr>
-          <w:rFonts w:ascii="Arial" w:eastAsia="Times New Roman" w:hAnsi="Arial" w:cs="Arial"/>
-          <w:color w:val="000000"/>
-          <w:sz w:val="20"/>
-          <w:szCs w:val="20"/>
-          <w:lang w:eastAsia="en-GB"/>
-        </w:rPr>
-        <w:t>cWB</w:t>
-      </w:r>
-      <w:proofErr w:type="spellEnd"/>
-      <w:r>
-        <w:rPr>
-          <w:rFonts w:ascii="Arial" w:eastAsia="Times New Roman" w:hAnsi="Arial" w:cs="Arial"/>
-          <w:color w:val="000000"/>
-          <w:sz w:val="20"/>
-          <w:szCs w:val="20"/>
-          <w:lang w:eastAsia="en-GB"/>
-        </w:rPr>
-        <w:t xml:space="preserve"> as the search algorithm.</w:t>
+          <w:rFonts w:ascii="Arial" w:eastAsia="Times New Roman" w:hAnsi="Arial" w:cs="Arial"/>
+          <w:color w:val="000000"/>
+          <w:sz w:val="20"/>
+          <w:szCs w:val="20"/>
+          <w:lang w:eastAsia="en-GB"/>
+        </w:rPr>
+      </w:pPr>
+    </w:p>
+    <w:p>
+      <w:pPr>
+        <w:rPr>
+          <w:rFonts w:ascii="Arial" w:eastAsia="Times New Roman" w:hAnsi="Arial" w:cs="Arial"/>
+          <w:color w:val="000000"/>
+          <w:sz w:val="20"/>
+          <w:szCs w:val="20"/>
+          <w:lang w:eastAsia="en-GB"/>
+        </w:rPr>
+      </w:pPr>
+      <w:r>
+        <w:rPr>
+          <w:rFonts w:ascii="Arial" w:eastAsia="Times New Roman" w:hAnsi="Arial" w:cs="Arial"/>
+          <w:color w:val="000000"/>
+          <w:sz w:val="20"/>
+          <w:szCs w:val="20"/>
+          <w:lang w:eastAsia="en-GB"/>
+        </w:rPr>
+        <w:t>Employ cWB as the search algorithm.</w:t>
       </w:r>
     </w:p>
     <w:p>
@@ -4513,18 +4746,18 @@
     <w:p>
       <w:pPr>
         <w:rPr>
-          <w:rFonts w:ascii="Times New Roman" w:eastAsia="Times New Roman" w:hAnsi="Times New Roman" w:cs="Times New Roman"/>
-          <w:color w:val="000000"/>
-          <w:sz w:val="20"/>
-          <w:szCs w:val="20"/>
-          <w:lang w:eastAsia="en-GB"/>
-        </w:rPr>
-      </w:pPr>
-    </w:p>
-    <w:p>
-      <w:pPr>
-        <w:rPr>
-          <w:rFonts w:ascii="Times New Roman" w:eastAsia="Times New Roman" w:hAnsi="Times New Roman" w:cs="Times New Roman"/>
+          <w:rFonts w:ascii="Arial" w:eastAsia="Times New Roman" w:hAnsi="Arial" w:cs="Arial"/>
+          <w:color w:val="000000"/>
+          <w:sz w:val="20"/>
+          <w:szCs w:val="20"/>
+          <w:lang w:eastAsia="en-GB"/>
+        </w:rPr>
+      </w:pPr>
+    </w:p>
+    <w:p>
+      <w:pPr>
+        <w:rPr>
+          <w:rFonts w:ascii="Arial" w:eastAsia="Times New Roman" w:hAnsi="Arial" w:cs="Arial"/>
           <w:color w:val="000000"/>
           <w:sz w:val="20"/>
           <w:szCs w:val="20"/>
@@ -4559,31 +4792,17 @@
           <w:lang w:eastAsia="en-GB"/>
         </w:rPr>
       </w:pPr>
-      <w:proofErr w:type="spellStart"/>
-      <w:r>
-        <w:rPr>
-          <w:rFonts w:ascii="Arial" w:eastAsia="Times New Roman" w:hAnsi="Arial" w:cs="Arial"/>
-          <w:i/>
-          <w:iCs/>
-          <w:color w:val="000000"/>
-          <w:sz w:val="20"/>
-          <w:szCs w:val="20"/>
-          <w:lang w:eastAsia="en-GB"/>
-        </w:rPr>
-        <w:t>cWB</w:t>
-      </w:r>
-      <w:proofErr w:type="spellEnd"/>
-      <w:r>
-        <w:rPr>
-          <w:rFonts w:ascii="Arial" w:eastAsia="Times New Roman" w:hAnsi="Arial" w:cs="Arial"/>
-          <w:i/>
-          <w:iCs/>
-          <w:color w:val="000000"/>
-          <w:sz w:val="20"/>
-          <w:szCs w:val="20"/>
-          <w:lang w:eastAsia="en-GB"/>
-        </w:rPr>
-        <w:t xml:space="preserve"> adds (injects) supernovae waveforms to the detector data inside the OSW with the right time delay in each detector such that the GW signal comes from the accurately known CCSN sky location.</w:t>
+      <w:r>
+        <w:rPr>
+          <w:rFonts w:ascii="Arial" w:eastAsia="Times New Roman" w:hAnsi="Arial" w:cs="Arial"/>
+          <w:i/>
+          <w:iCs/>
+          <w:color w:val="000000"/>
+          <w:sz w:val="20"/>
+          <w:szCs w:val="20"/>
+          <w:lang w:eastAsia="en-GB"/>
+        </w:rPr>
+        <w:t>cWB adds (injects) supernovae waveforms to the detector data inside the OSW with the right time delay in each detector such that the GW signal comes from the accurately known CCSN sky location.</w:t>
       </w:r>
     </w:p>
     <w:p>
@@ -4711,18 +4930,18 @@
     <w:p>
       <w:pPr>
         <w:rPr>
-          <w:rFonts w:ascii="Times New Roman" w:eastAsia="Times New Roman" w:hAnsi="Times New Roman" w:cs="Times New Roman"/>
-          <w:color w:val="000000"/>
-          <w:sz w:val="20"/>
-          <w:szCs w:val="20"/>
-          <w:lang w:eastAsia="en-GB"/>
-        </w:rPr>
-      </w:pPr>
-    </w:p>
-    <w:p>
-      <w:pPr>
-        <w:rPr>
-          <w:rFonts w:ascii="Times New Roman" w:eastAsia="Times New Roman" w:hAnsi="Times New Roman" w:cs="Times New Roman"/>
+          <w:rFonts w:ascii="Arial" w:eastAsia="Times New Roman" w:hAnsi="Arial" w:cs="Arial"/>
+          <w:color w:val="000000"/>
+          <w:sz w:val="20"/>
+          <w:szCs w:val="20"/>
+          <w:lang w:eastAsia="en-GB"/>
+        </w:rPr>
+      </w:pPr>
+    </w:p>
+    <w:p>
+      <w:pPr>
+        <w:rPr>
+          <w:rFonts w:ascii="Arial" w:eastAsia="Times New Roman" w:hAnsi="Arial" w:cs="Arial"/>
           <w:color w:val="000000"/>
           <w:sz w:val="20"/>
           <w:szCs w:val="20"/>
@@ -4863,10 +5082,358 @@
     <w:p>
       <w:pPr>
         <w:rPr>
-          <w:sz w:val="20"/>
-          <w:szCs w:val="20"/>
-        </w:rPr>
-      </w:pPr>
+          <w:rFonts w:ascii="Arial" w:hAnsi="Arial" w:cs="Arial"/>
+          <w:sz w:val="20"/>
+          <w:szCs w:val="20"/>
+        </w:rPr>
+      </w:pPr>
+    </w:p>
+    <w:p>
+      <w:pPr>
+        <w:rPr>
+          <w:rFonts w:ascii="Arial" w:hAnsi="Arial" w:cs="Arial"/>
+          <w:sz w:val="20"/>
+          <w:szCs w:val="20"/>
+        </w:rPr>
+      </w:pPr>
+    </w:p>
+    <w:p>
+      <w:pPr>
+        <w:rPr>
+          <w:rFonts w:ascii="Arial" w:hAnsi="Arial" w:cs="Arial"/>
+          <w:sz w:val="20"/>
+          <w:szCs w:val="20"/>
+        </w:rPr>
+      </w:pPr>
+      <w:r>
+        <w:rPr>
+          <w:rFonts w:ascii="Arial" w:hAnsi="Arial" w:cs="Arial"/>
+          <w:b/>
+          <w:bCs/>
+          <w:sz w:val="20"/>
+          <w:szCs w:val="20"/>
+        </w:rPr>
+        <w:t>Parameter Estimation with Gravitational Waves</w:t>
+      </w:r>
+    </w:p>
+    <w:p>
+      <w:pPr>
+        <w:rPr>
+          <w:rFonts w:ascii="Arial" w:hAnsi="Arial" w:cs="Arial"/>
+          <w:sz w:val="20"/>
+          <w:szCs w:val="20"/>
+        </w:rPr>
+      </w:pPr>
+      <w:r>
+        <w:rPr>
+          <w:rFonts w:ascii="Arial" w:hAnsi="Arial" w:cs="Arial"/>
+          <w:sz w:val="20"/>
+          <w:szCs w:val="20"/>
+        </w:rPr>
+        <w:t>Christensen &amp; Meyer 2022</w:t>
+      </w:r>
+    </w:p>
+    <w:p>
+      <w:pPr>
+        <w:rPr>
+          <w:rFonts w:ascii="Arial" w:hAnsi="Arial" w:cs="Arial"/>
+          <w:sz w:val="20"/>
+          <w:szCs w:val="20"/>
+        </w:rPr>
+      </w:pPr>
+    </w:p>
+    <w:p>
+      <w:pPr>
+        <w:rPr>
+          <w:rFonts w:ascii="Arial" w:hAnsi="Arial" w:cs="Arial"/>
+          <w:sz w:val="20"/>
+          <w:szCs w:val="20"/>
+        </w:rPr>
+      </w:pPr>
+      <w:r>
+        <w:rPr>
+          <w:rFonts w:ascii="Arial" w:hAnsi="Arial" w:cs="Arial"/>
+          <w:b/>
+          <w:bCs/>
+          <w:sz w:val="20"/>
+          <w:szCs w:val="20"/>
+        </w:rPr>
+        <w:t>Section IX Other Signal Searches for LIGO and VIRGO</w:t>
+      </w:r>
+    </w:p>
+    <w:p>
+      <w:pPr>
+        <w:pStyle w:val="ListParagraph"/>
+        <w:numPr>
+          <w:ilvl w:val="0"/>
+          <w:numId w:val="30"/>
+        </w:numPr>
+        <w:rPr>
+          <w:rFonts w:ascii="Arial" w:hAnsi="Arial" w:cs="Arial"/>
+          <w:sz w:val="20"/>
+          <w:szCs w:val="20"/>
+        </w:rPr>
+      </w:pPr>
+      <w:r>
+        <w:rPr>
+          <w:rFonts w:ascii="Arial" w:hAnsi="Arial" w:cs="Arial"/>
+          <w:i/>
+          <w:iCs/>
+          <w:sz w:val="20"/>
+          <w:szCs w:val="20"/>
+        </w:rPr>
+        <w:t>These types of signals have yet to be observed, but sophisticated methods are in place for attempts at detection and then associated parameter estimation.</w:t>
+      </w:r>
+    </w:p>
+    <w:p>
+      <w:pPr>
+        <w:rPr>
+          <w:rFonts w:ascii="Arial" w:hAnsi="Arial" w:cs="Arial"/>
+          <w:b/>
+          <w:bCs/>
+          <w:sz w:val="20"/>
+          <w:szCs w:val="20"/>
+        </w:rPr>
+      </w:pPr>
+    </w:p>
+    <w:p>
+      <w:pPr>
+        <w:rPr>
+          <w:rFonts w:ascii="Arial" w:hAnsi="Arial" w:cs="Arial"/>
+          <w:sz w:val="20"/>
+          <w:szCs w:val="20"/>
+        </w:rPr>
+      </w:pPr>
+      <w:r>
+        <w:rPr>
+          <w:rFonts w:ascii="Arial" w:hAnsi="Arial" w:cs="Arial"/>
+          <w:b/>
+          <w:bCs/>
+          <w:sz w:val="20"/>
+          <w:szCs w:val="20"/>
+        </w:rPr>
+        <w:t>Section IX.c Core-Collapse Supernovae</w:t>
+      </w:r>
+    </w:p>
+    <w:p>
+      <w:pPr>
+        <w:pStyle w:val="ListParagraph"/>
+        <w:numPr>
+          <w:ilvl w:val="0"/>
+          <w:numId w:val="30"/>
+        </w:numPr>
+        <w:rPr>
+          <w:rFonts w:ascii="Arial" w:hAnsi="Arial" w:cs="Arial"/>
+          <w:sz w:val="20"/>
+          <w:szCs w:val="20"/>
+        </w:rPr>
+      </w:pPr>
+      <w:r>
+        <w:rPr>
+          <w:rFonts w:ascii="Arial" w:hAnsi="Arial" w:cs="Arial"/>
+          <w:i/>
+          <w:iCs/>
+          <w:sz w:val="20"/>
+          <w:szCs w:val="20"/>
+        </w:rPr>
+        <w:t>The work of Summerscales et al. (2008) use a maximum-a-posteriori approach to attempt to separate the gravitational wave signal produced by a CCSN from the detector noise.</w:t>
+      </w:r>
+    </w:p>
+    <w:p>
+      <w:pPr>
+        <w:pStyle w:val="ListParagraph"/>
+        <w:numPr>
+          <w:ilvl w:val="0"/>
+          <w:numId w:val="30"/>
+        </w:numPr>
+        <w:ind w:left="1077" w:hanging="357"/>
+        <w:rPr>
+          <w:rFonts w:ascii="Arial" w:hAnsi="Arial" w:cs="Arial"/>
+          <w:sz w:val="20"/>
+          <w:szCs w:val="20"/>
+        </w:rPr>
+      </w:pPr>
+      <w:r>
+        <w:rPr>
+          <w:rFonts w:ascii="Arial" w:hAnsi="Arial" w:cs="Arial"/>
+          <w:i/>
+          <w:iCs/>
+          <w:sz w:val="20"/>
+          <w:szCs w:val="20"/>
+        </w:rPr>
+        <w:t xml:space="preserve">Summerscales, T Z, Adam Burrows, Lee Samuel Finn, and Christian D. Ott (2008), “Maximum entropy for gravitational wave data analysis: Inferring the physical parameters of core-collapse supernovae,” The Astrophysical Journal </w:t>
+      </w:r>
+      <w:r>
+        <w:rPr>
+          <w:rFonts w:ascii="Arial" w:hAnsi="Arial" w:cs="Arial"/>
+          <w:b/>
+          <w:bCs/>
+          <w:i/>
+          <w:iCs/>
+          <w:sz w:val="20"/>
+          <w:szCs w:val="20"/>
+        </w:rPr>
+        <w:t>678</w:t>
+      </w:r>
+      <w:r>
+        <w:rPr>
+          <w:rFonts w:ascii="Arial" w:hAnsi="Arial" w:cs="Arial"/>
+          <w:i/>
+          <w:iCs/>
+          <w:sz w:val="20"/>
+          <w:szCs w:val="20"/>
+        </w:rPr>
+        <w:t xml:space="preserve"> (2), 1142-1157.</w:t>
+      </w:r>
+    </w:p>
+    <w:p>
+      <w:pPr>
+        <w:pStyle w:val="ListParagraph"/>
+        <w:numPr>
+          <w:ilvl w:val="0"/>
+          <w:numId w:val="30"/>
+        </w:numPr>
+        <w:rPr>
+          <w:rFonts w:ascii="Arial" w:hAnsi="Arial" w:cs="Arial"/>
+          <w:sz w:val="20"/>
+          <w:szCs w:val="20"/>
+        </w:rPr>
+      </w:pPr>
+      <w:r>
+        <w:rPr>
+          <w:rFonts w:ascii="Arial" w:hAnsi="Arial" w:cs="Arial"/>
+          <w:i/>
+          <w:iCs/>
+          <w:sz w:val="20"/>
+          <w:szCs w:val="20"/>
+        </w:rPr>
+        <w:t xml:space="preserve">The physics behind CCSN is complicated and complex. The way in which the explosion happens is not yet totally explained. Different models exist, and lead to different parameter estimation results. For example, one mechanism that has been proposed is a neutrino driven explosion; this would apply to slowly rotating progenitors. Another possibility is a magnetorotational </w:t>
+      </w:r>
+      <w:r>
+        <w:rPr>
+          <w:rFonts w:ascii="Arial" w:hAnsi="Arial" w:cs="Arial"/>
+          <w:i/>
+          <w:iCs/>
+          <w:sz w:val="20"/>
+          <w:szCs w:val="20"/>
+        </w:rPr>
+        <w:t>driven explosion, which applies for progenitors that are rapidly rotating.</w:t>
+      </w:r>
+    </w:p>
+    <w:p>
+      <w:pPr>
+        <w:pStyle w:val="ListParagraph"/>
+        <w:numPr>
+          <w:ilvl w:val="0"/>
+          <w:numId w:val="30"/>
+        </w:numPr>
+        <w:rPr>
+          <w:rFonts w:ascii="Arial" w:hAnsi="Arial" w:cs="Arial"/>
+          <w:sz w:val="20"/>
+          <w:szCs w:val="20"/>
+        </w:rPr>
+      </w:pPr>
+      <w:r>
+        <w:rPr>
+          <w:rFonts w:ascii="Arial" w:hAnsi="Arial" w:cs="Arial"/>
+          <w:i/>
+          <w:iCs/>
+          <w:sz w:val="20"/>
+          <w:szCs w:val="20"/>
+        </w:rPr>
+        <w:t>An information-theoretic approach to the detection of unmodeled short-duration transient gravitational wave signals is presented in Lynch et al. (2017).</w:t>
+      </w:r>
+    </w:p>
+    <w:p>
+      <w:pPr>
+        <w:pStyle w:val="ListParagraph"/>
+        <w:numPr>
+          <w:ilvl w:val="0"/>
+          <w:numId w:val="30"/>
+        </w:numPr>
+        <w:ind w:left="1077" w:hanging="357"/>
+        <w:rPr>
+          <w:rFonts w:ascii="Arial" w:hAnsi="Arial" w:cs="Arial"/>
+          <w:sz w:val="20"/>
+          <w:szCs w:val="20"/>
+        </w:rPr>
+      </w:pPr>
+      <w:r>
+        <w:rPr>
+          <w:rFonts w:ascii="Arial" w:hAnsi="Arial" w:cs="Arial"/>
+          <w:i/>
+          <w:iCs/>
+          <w:sz w:val="20"/>
+          <w:szCs w:val="20"/>
+        </w:rPr>
+        <w:t xml:space="preserve">Lynch, Ryan, Salvatore Vitale, Reed </w:t>
+      </w:r>
+      <w:proofErr w:type="spellStart"/>
+      <w:r>
+        <w:rPr>
+          <w:rFonts w:ascii="Arial" w:hAnsi="Arial" w:cs="Arial"/>
+          <w:i/>
+          <w:iCs/>
+          <w:sz w:val="20"/>
+          <w:szCs w:val="20"/>
+        </w:rPr>
+        <w:t>Essick</w:t>
+      </w:r>
+      <w:proofErr w:type="spellEnd"/>
+      <w:r>
+        <w:rPr>
+          <w:rFonts w:ascii="Arial" w:hAnsi="Arial" w:cs="Arial"/>
+          <w:i/>
+          <w:iCs/>
+          <w:sz w:val="20"/>
+          <w:szCs w:val="20"/>
+        </w:rPr>
+        <w:t xml:space="preserve">, Erik </w:t>
+      </w:r>
+      <w:proofErr w:type="spellStart"/>
+      <w:r>
+        <w:rPr>
+          <w:rFonts w:ascii="Arial" w:hAnsi="Arial" w:cs="Arial"/>
+          <w:i/>
+          <w:iCs/>
+          <w:sz w:val="20"/>
+          <w:szCs w:val="20"/>
+        </w:rPr>
+        <w:t>Katsavounidis</w:t>
+      </w:r>
+      <w:proofErr w:type="spellEnd"/>
+      <w:r>
+        <w:rPr>
+          <w:rFonts w:ascii="Arial" w:hAnsi="Arial" w:cs="Arial"/>
+          <w:i/>
+          <w:iCs/>
+          <w:sz w:val="20"/>
+          <w:szCs w:val="20"/>
+        </w:rPr>
+        <w:t xml:space="preserve">, and Florent Robinet (2017), “Information-theoretic approach to the gravitational-wave burst detection problem,” Phys. Rev. </w:t>
+      </w:r>
+      <w:r>
+        <w:rPr>
+          <w:rFonts w:ascii="Arial" w:hAnsi="Arial" w:cs="Arial"/>
+          <w:b/>
+          <w:bCs/>
+          <w:i/>
+          <w:iCs/>
+          <w:sz w:val="20"/>
+          <w:szCs w:val="20"/>
+        </w:rPr>
+        <w:t>D95</w:t>
+      </w:r>
+      <w:r>
+        <w:rPr>
+          <w:rFonts w:ascii="Arial" w:hAnsi="Arial" w:cs="Arial"/>
+          <w:i/>
+          <w:iCs/>
+          <w:sz w:val="20"/>
+          <w:szCs w:val="20"/>
+        </w:rPr>
+        <w:t xml:space="preserve"> (10), 104046, arXiv:1511.05955 [grqc].</w:t>
+      </w:r>
     </w:p>
     <w:sectPr>
       <w:pgSz w:w="11906" w:h="16838"/>
@@ -5022,6 +5589,95 @@
     </w:lvl>
   </w:abstractNum>
   <w:abstractNum w:abstractNumId="1" w15:restartNumberingAfterBreak="0">
+    <w:nsid w:val="02175C9B"/>
+    <w:multiLevelType w:val="hybridMultilevel"/>
+    <w:tmpl w:val="7980A58E"/>
+    <w:lvl w:ilvl="0" w:tplc="2A9ADC34">
+      <w:start w:val="1"/>
+      <w:numFmt w:val="decimal"/>
+      <w:lvlText w:val="%1."/>
+      <w:lvlJc w:val="left"/>
+      <w:pPr>
+        <w:ind w:left="720" w:hanging="360"/>
+      </w:pPr>
+      <w:rPr>
+        <w:rFonts w:hint="default"/>
+      </w:rPr>
+    </w:lvl>
+    <w:lvl w:ilvl="1" w:tplc="08090019" w:tentative="1">
+      <w:start w:val="1"/>
+      <w:numFmt w:val="lowerLetter"/>
+      <w:lvlText w:val="%2."/>
+      <w:lvlJc w:val="left"/>
+      <w:pPr>
+        <w:ind w:left="1440" w:hanging="360"/>
+      </w:pPr>
+    </w:lvl>
+    <w:lvl w:ilvl="2" w:tplc="0809001B" w:tentative="1">
+      <w:start w:val="1"/>
+      <w:numFmt w:val="lowerRoman"/>
+      <w:lvlText w:val="%3."/>
+      <w:lvlJc w:val="right"/>
+      <w:pPr>
+        <w:ind w:left="2160" w:hanging="180"/>
+      </w:pPr>
+    </w:lvl>
+    <w:lvl w:ilvl="3" w:tplc="0809000F" w:tentative="1">
+      <w:start w:val="1"/>
+      <w:numFmt w:val="decimal"/>
+      <w:lvlText w:val="%4."/>
+      <w:lvlJc w:val="left"/>
+      <w:pPr>
+        <w:ind w:left="2880" w:hanging="360"/>
+      </w:pPr>
+    </w:lvl>
+    <w:lvl w:ilvl="4" w:tplc="08090019" w:tentative="1">
+      <w:start w:val="1"/>
+      <w:numFmt w:val="lowerLetter"/>
+      <w:lvlText w:val="%5."/>
+      <w:lvlJc w:val="left"/>
+      <w:pPr>
+        <w:ind w:left="3600" w:hanging="360"/>
+      </w:pPr>
+    </w:lvl>
+    <w:lvl w:ilvl="5" w:tplc="0809001B" w:tentative="1">
+      <w:start w:val="1"/>
+      <w:numFmt w:val="lowerRoman"/>
+      <w:lvlText w:val="%6."/>
+      <w:lvlJc w:val="right"/>
+      <w:pPr>
+        <w:ind w:left="4320" w:hanging="180"/>
+      </w:pPr>
+    </w:lvl>
+    <w:lvl w:ilvl="6" w:tplc="0809000F" w:tentative="1">
+      <w:start w:val="1"/>
+      <w:numFmt w:val="decimal"/>
+      <w:lvlText w:val="%7."/>
+      <w:lvlJc w:val="left"/>
+      <w:pPr>
+        <w:ind w:left="5040" w:hanging="360"/>
+      </w:pPr>
+    </w:lvl>
+    <w:lvl w:ilvl="7" w:tplc="08090019" w:tentative="1">
+      <w:start w:val="1"/>
+      <w:numFmt w:val="lowerLetter"/>
+      <w:lvlText w:val="%8."/>
+      <w:lvlJc w:val="left"/>
+      <w:pPr>
+        <w:ind w:left="5760" w:hanging="360"/>
+      </w:pPr>
+    </w:lvl>
+    <w:lvl w:ilvl="8" w:tplc="0809001B" w:tentative="1">
+      <w:start w:val="1"/>
+      <w:numFmt w:val="lowerRoman"/>
+      <w:lvlText w:val="%9."/>
+      <w:lvlJc w:val="right"/>
+      <w:pPr>
+        <w:ind w:left="6480" w:hanging="180"/>
+      </w:pPr>
+    </w:lvl>
+  </w:abstractNum>
+  <w:abstractNum w:abstractNumId="2" w15:restartNumberingAfterBreak="0">
     <w:nsid w:val="0A1E63AF"/>
     <w:multiLevelType w:val="multilevel"/>
     <w:tmpl w:val="F0F461CC"/>
@@ -5162,7 +5818,7 @@
       </w:rPr>
     </w:lvl>
   </w:abstractNum>
-  <w:abstractNum w:abstractNumId="2" w15:restartNumberingAfterBreak="0">
+  <w:abstractNum w:abstractNumId="3" w15:restartNumberingAfterBreak="0">
     <w:nsid w:val="134317D9"/>
     <w:multiLevelType w:val="multilevel"/>
     <w:tmpl w:val="16307BBA"/>
@@ -5303,7 +5959,7 @@
       </w:rPr>
     </w:lvl>
   </w:abstractNum>
-  <w:abstractNum w:abstractNumId="3" w15:restartNumberingAfterBreak="0">
+  <w:abstractNum w:abstractNumId="4" w15:restartNumberingAfterBreak="0">
     <w:nsid w:val="13FA022D"/>
     <w:multiLevelType w:val="multilevel"/>
     <w:tmpl w:val="4AE497B2"/>
@@ -5444,7 +6100,7 @@
       </w:rPr>
     </w:lvl>
   </w:abstractNum>
-  <w:abstractNum w:abstractNumId="4" w15:restartNumberingAfterBreak="0">
+  <w:abstractNum w:abstractNumId="5" w15:restartNumberingAfterBreak="0">
     <w:nsid w:val="1521536D"/>
     <w:multiLevelType w:val="multilevel"/>
     <w:tmpl w:val="AAAE84FC"/>
@@ -5585,7 +6241,7 @@
       </w:rPr>
     </w:lvl>
   </w:abstractNum>
-  <w:abstractNum w:abstractNumId="5" w15:restartNumberingAfterBreak="0">
+  <w:abstractNum w:abstractNumId="6" w15:restartNumberingAfterBreak="0">
     <w:nsid w:val="1AF32524"/>
     <w:multiLevelType w:val="multilevel"/>
     <w:tmpl w:val="0720A48A"/>
@@ -5726,7 +6382,7 @@
       </w:rPr>
     </w:lvl>
   </w:abstractNum>
-  <w:abstractNum w:abstractNumId="6" w15:restartNumberingAfterBreak="0">
+  <w:abstractNum w:abstractNumId="7" w15:restartNumberingAfterBreak="0">
     <w:nsid w:val="1B3321D6"/>
     <w:multiLevelType w:val="multilevel"/>
     <w:tmpl w:val="782836C0"/>
@@ -5867,7 +6523,7 @@
       </w:rPr>
     </w:lvl>
   </w:abstractNum>
-  <w:abstractNum w:abstractNumId="7" w15:restartNumberingAfterBreak="0">
+  <w:abstractNum w:abstractNumId="8" w15:restartNumberingAfterBreak="0">
     <w:nsid w:val="1D726739"/>
     <w:multiLevelType w:val="multilevel"/>
     <w:tmpl w:val="9E883FF8"/>
@@ -6008,7 +6664,7 @@
       </w:rPr>
     </w:lvl>
   </w:abstractNum>
-  <w:abstractNum w:abstractNumId="8" w15:restartNumberingAfterBreak="0">
+  <w:abstractNum w:abstractNumId="9" w15:restartNumberingAfterBreak="0">
     <w:nsid w:val="28092A57"/>
     <w:multiLevelType w:val="multilevel"/>
     <w:tmpl w:val="16787DA8"/>
@@ -6149,7 +6805,7 @@
       </w:rPr>
     </w:lvl>
   </w:abstractNum>
-  <w:abstractNum w:abstractNumId="9" w15:restartNumberingAfterBreak="0">
+  <w:abstractNum w:abstractNumId="10" w15:restartNumberingAfterBreak="0">
     <w:nsid w:val="2A1B7CC0"/>
     <w:multiLevelType w:val="multilevel"/>
     <w:tmpl w:val="6FEAE402"/>
@@ -6290,7 +6946,7 @@
       </w:rPr>
     </w:lvl>
   </w:abstractNum>
-  <w:abstractNum w:abstractNumId="10" w15:restartNumberingAfterBreak="0">
+  <w:abstractNum w:abstractNumId="11" w15:restartNumberingAfterBreak="0">
     <w:nsid w:val="2C835B0E"/>
     <w:multiLevelType w:val="multilevel"/>
     <w:tmpl w:val="E5905782"/>
@@ -6431,7 +7087,7 @@
       </w:rPr>
     </w:lvl>
   </w:abstractNum>
-  <w:abstractNum w:abstractNumId="11" w15:restartNumberingAfterBreak="0">
+  <w:abstractNum w:abstractNumId="12" w15:restartNumberingAfterBreak="0">
     <w:nsid w:val="2DE97345"/>
     <w:multiLevelType w:val="multilevel"/>
     <w:tmpl w:val="EFE2617C"/>
@@ -6572,7 +7228,7 @@
       </w:rPr>
     </w:lvl>
   </w:abstractNum>
-  <w:abstractNum w:abstractNumId="12" w15:restartNumberingAfterBreak="0">
+  <w:abstractNum w:abstractNumId="13" w15:restartNumberingAfterBreak="0">
     <w:nsid w:val="30A1495A"/>
     <w:multiLevelType w:val="multilevel"/>
     <w:tmpl w:val="74403DAA"/>
@@ -6713,7 +7369,7 @@
       </w:rPr>
     </w:lvl>
   </w:abstractNum>
-  <w:abstractNum w:abstractNumId="13" w15:restartNumberingAfterBreak="0">
+  <w:abstractNum w:abstractNumId="14" w15:restartNumberingAfterBreak="0">
     <w:nsid w:val="3BC77787"/>
     <w:multiLevelType w:val="multilevel"/>
     <w:tmpl w:val="9522C1F8"/>
@@ -6854,7 +7510,7 @@
       </w:rPr>
     </w:lvl>
   </w:abstractNum>
-  <w:abstractNum w:abstractNumId="14" w15:restartNumberingAfterBreak="0">
+  <w:abstractNum w:abstractNumId="15" w15:restartNumberingAfterBreak="0">
     <w:nsid w:val="3BFD21C0"/>
     <w:multiLevelType w:val="multilevel"/>
     <w:tmpl w:val="0A745E72"/>
@@ -6995,7 +7651,119 @@
       </w:rPr>
     </w:lvl>
   </w:abstractNum>
-  <w:abstractNum w:abstractNumId="15" w15:restartNumberingAfterBreak="0">
+  <w:abstractNum w:abstractNumId="16" w15:restartNumberingAfterBreak="0">
+    <w:nsid w:val="3FBE3012"/>
+    <w:multiLevelType w:val="hybridMultilevel"/>
+    <w:tmpl w:val="243696D0"/>
+    <w:lvl w:ilvl="0" w:tplc="B6009E22">
+      <w:numFmt w:val="bullet"/>
+      <w:lvlText w:val="-"/>
+      <w:lvlJc w:val="left"/>
+      <w:pPr>
+        <w:ind w:left="720" w:hanging="360"/>
+      </w:pPr>
+      <w:rPr>
+        <w:rFonts w:ascii="Times New Roman" w:eastAsia="Times New Roman" w:hAnsi="Times New Roman" w:cs="Times New Roman" w:hint="default"/>
+      </w:rPr>
+    </w:lvl>
+    <w:lvl w:ilvl="1" w:tplc="08090003" w:tentative="1">
+      <w:start w:val="1"/>
+      <w:numFmt w:val="bullet"/>
+      <w:lvlText w:val="o"/>
+      <w:lvlJc w:val="left"/>
+      <w:pPr>
+        <w:ind w:left="1440" w:hanging="360"/>
+      </w:pPr>
+      <w:rPr>
+        <w:rFonts w:ascii="Courier New" w:hAnsi="Courier New" w:cs="Courier New" w:hint="default"/>
+      </w:rPr>
+    </w:lvl>
+    <w:lvl w:ilvl="2" w:tplc="08090005" w:tentative="1">
+      <w:start w:val="1"/>
+      <w:numFmt w:val="bullet"/>
+      <w:lvlText w:val=""/>
+      <w:lvlJc w:val="left"/>
+      <w:pPr>
+        <w:ind w:left="2160" w:hanging="360"/>
+      </w:pPr>
+      <w:rPr>
+        <w:rFonts w:ascii="Wingdings" w:hAnsi="Wingdings" w:hint="default"/>
+      </w:rPr>
+    </w:lvl>
+    <w:lvl w:ilvl="3" w:tplc="08090001" w:tentative="1">
+      <w:start w:val="1"/>
+      <w:numFmt w:val="bullet"/>
+      <w:lvlText w:val=""/>
+      <w:lvlJc w:val="left"/>
+      <w:pPr>
+        <w:ind w:left="2880" w:hanging="360"/>
+      </w:pPr>
+      <w:rPr>
+        <w:rFonts w:ascii="Symbol" w:hAnsi="Symbol" w:hint="default"/>
+      </w:rPr>
+    </w:lvl>
+    <w:lvl w:ilvl="4" w:tplc="08090003" w:tentative="1">
+      <w:start w:val="1"/>
+      <w:numFmt w:val="bullet"/>
+      <w:lvlText w:val="o"/>
+      <w:lvlJc w:val="left"/>
+      <w:pPr>
+        <w:ind w:left="3600" w:hanging="360"/>
+      </w:pPr>
+      <w:rPr>
+        <w:rFonts w:ascii="Courier New" w:hAnsi="Courier New" w:cs="Courier New" w:hint="default"/>
+      </w:rPr>
+    </w:lvl>
+    <w:lvl w:ilvl="5" w:tplc="08090005" w:tentative="1">
+      <w:start w:val="1"/>
+      <w:numFmt w:val="bullet"/>
+      <w:lvlText w:val=""/>
+      <w:lvlJc w:val="left"/>
+      <w:pPr>
+        <w:ind w:left="4320" w:hanging="360"/>
+      </w:pPr>
+      <w:rPr>
+        <w:rFonts w:ascii="Wingdings" w:hAnsi="Wingdings" w:hint="default"/>
+      </w:rPr>
+    </w:lvl>
+    <w:lvl w:ilvl="6" w:tplc="08090001" w:tentative="1">
+      <w:start w:val="1"/>
+      <w:numFmt w:val="bullet"/>
+      <w:lvlText w:val=""/>
+      <w:lvlJc w:val="left"/>
+      <w:pPr>
+        <w:ind w:left="5040" w:hanging="360"/>
+      </w:pPr>
+      <w:rPr>
+        <w:rFonts w:ascii="Symbol" w:hAnsi="Symbol" w:hint="default"/>
+      </w:rPr>
+    </w:lvl>
+    <w:lvl w:ilvl="7" w:tplc="08090003" w:tentative="1">
+      <w:start w:val="1"/>
+      <w:numFmt w:val="bullet"/>
+      <w:lvlText w:val="o"/>
+      <w:lvlJc w:val="left"/>
+      <w:pPr>
+        <w:ind w:left="5760" w:hanging="360"/>
+      </w:pPr>
+      <w:rPr>
+        <w:rFonts w:ascii="Courier New" w:hAnsi="Courier New" w:cs="Courier New" w:hint="default"/>
+      </w:rPr>
+    </w:lvl>
+    <w:lvl w:ilvl="8" w:tplc="08090005" w:tentative="1">
+      <w:start w:val="1"/>
+      <w:numFmt w:val="bullet"/>
+      <w:lvlText w:val=""/>
+      <w:lvlJc w:val="left"/>
+      <w:pPr>
+        <w:ind w:left="6480" w:hanging="360"/>
+      </w:pPr>
+      <w:rPr>
+        <w:rFonts w:ascii="Wingdings" w:hAnsi="Wingdings" w:hint="default"/>
+      </w:rPr>
+    </w:lvl>
+  </w:abstractNum>
+  <w:abstractNum w:abstractNumId="17" w15:restartNumberingAfterBreak="0">
     <w:nsid w:val="40E564C4"/>
     <w:multiLevelType w:val="multilevel"/>
     <w:tmpl w:val="F6C46104"/>
@@ -7136,7 +7904,7 @@
       </w:rPr>
     </w:lvl>
   </w:abstractNum>
-  <w:abstractNum w:abstractNumId="16" w15:restartNumberingAfterBreak="0">
+  <w:abstractNum w:abstractNumId="18" w15:restartNumberingAfterBreak="0">
     <w:nsid w:val="4CDC6B30"/>
     <w:multiLevelType w:val="multilevel"/>
     <w:tmpl w:val="CAF6F4E0"/>
@@ -7277,7 +8045,7 @@
       </w:rPr>
     </w:lvl>
   </w:abstractNum>
-  <w:abstractNum w:abstractNumId="17" w15:restartNumberingAfterBreak="0">
+  <w:abstractNum w:abstractNumId="19" w15:restartNumberingAfterBreak="0">
     <w:nsid w:val="64F83838"/>
     <w:multiLevelType w:val="multilevel"/>
     <w:tmpl w:val="11D8C89C"/>
@@ -7418,7 +8186,7 @@
       </w:rPr>
     </w:lvl>
   </w:abstractNum>
-  <w:abstractNum w:abstractNumId="18" w15:restartNumberingAfterBreak="0">
+  <w:abstractNum w:abstractNumId="20" w15:restartNumberingAfterBreak="0">
     <w:nsid w:val="66B3254C"/>
     <w:multiLevelType w:val="multilevel"/>
     <w:tmpl w:val="0D5498D0"/>
@@ -7559,7 +8327,7 @@
       </w:rPr>
     </w:lvl>
   </w:abstractNum>
-  <w:abstractNum w:abstractNumId="19" w15:restartNumberingAfterBreak="0">
+  <w:abstractNum w:abstractNumId="21" w15:restartNumberingAfterBreak="0">
     <w:nsid w:val="755178B6"/>
     <w:multiLevelType w:val="multilevel"/>
     <w:tmpl w:val="64DE1BB8"/>
@@ -7700,7 +8468,7 @@
       </w:rPr>
     </w:lvl>
   </w:abstractNum>
-  <w:abstractNum w:abstractNumId="20" w15:restartNumberingAfterBreak="0">
+  <w:abstractNum w:abstractNumId="22" w15:restartNumberingAfterBreak="0">
     <w:nsid w:val="7BED0AC8"/>
     <w:multiLevelType w:val="multilevel"/>
     <w:tmpl w:val="78DC158C"/>
@@ -7841,7 +8609,7 @@
       </w:rPr>
     </w:lvl>
   </w:abstractNum>
-  <w:abstractNum w:abstractNumId="21" w15:restartNumberingAfterBreak="0">
+  <w:abstractNum w:abstractNumId="23" w15:restartNumberingAfterBreak="0">
     <w:nsid w:val="7E915A59"/>
     <w:multiLevelType w:val="multilevel"/>
     <w:tmpl w:val="B192D97A"/>
@@ -7983,210 +8751,104 @@
     </w:lvl>
   </w:abstractNum>
   <w:num w:numId="1" w16cid:durableId="952900453">
-    <w:abstractNumId w:val="21"/>
+    <w:abstractNumId w:val="23"/>
   </w:num>
   <w:num w:numId="2" w16cid:durableId="1434277360">
-    <w:abstractNumId w:val="21"/>
-    <w:lvlOverride w:ilvl="1">
-      <w:lvl w:ilvl="1">
-        <w:numFmt w:val="bullet"/>
-        <w:lvlText w:val=""/>
-        <w:lvlJc w:val="left"/>
-        <w:pPr>
-          <w:tabs>
-            <w:tab w:val="num" w:pos="1440"/>
-          </w:tabs>
-          <w:ind w:left="1440" w:hanging="360"/>
-        </w:pPr>
-        <w:rPr>
-          <w:rFonts w:ascii="Symbol" w:hAnsi="Symbol" w:hint="default"/>
-          <w:sz w:val="20"/>
-        </w:rPr>
-      </w:lvl>
-    </w:lvlOverride>
+    <w:abstractNumId w:val="23"/>
+    <w:lvlOverride w:ilvl="0"/>
   </w:num>
   <w:num w:numId="3" w16cid:durableId="54789356">
+    <w:abstractNumId w:val="3"/>
+  </w:num>
+  <w:num w:numId="4" w16cid:durableId="65349227">
+    <w:abstractNumId w:val="8"/>
+  </w:num>
+  <w:num w:numId="5" w16cid:durableId="331228916">
+    <w:abstractNumId w:val="12"/>
+  </w:num>
+  <w:num w:numId="6" w16cid:durableId="344868600">
+    <w:abstractNumId w:val="12"/>
+    <w:lvlOverride w:ilvl="0"/>
+  </w:num>
+  <w:num w:numId="7" w16cid:durableId="1654212070">
+    <w:abstractNumId w:val="22"/>
+  </w:num>
+  <w:num w:numId="8" w16cid:durableId="1580597641">
+    <w:abstractNumId w:val="4"/>
+  </w:num>
+  <w:num w:numId="9" w16cid:durableId="104152489">
+    <w:abstractNumId w:val="9"/>
+  </w:num>
+  <w:num w:numId="10" w16cid:durableId="849949303">
+    <w:abstractNumId w:val="5"/>
+  </w:num>
+  <w:num w:numId="11" w16cid:durableId="805004396">
+    <w:abstractNumId w:val="13"/>
+  </w:num>
+  <w:num w:numId="12" w16cid:durableId="1522012621">
+    <w:abstractNumId w:val="7"/>
+  </w:num>
+  <w:num w:numId="13" w16cid:durableId="165824451">
+    <w:abstractNumId w:val="6"/>
+  </w:num>
+  <w:num w:numId="14" w16cid:durableId="1478496090">
+    <w:abstractNumId w:val="6"/>
+    <w:lvlOverride w:ilvl="0"/>
+  </w:num>
+  <w:num w:numId="15" w16cid:durableId="1704403482">
+    <w:abstractNumId w:val="11"/>
+  </w:num>
+  <w:num w:numId="16" w16cid:durableId="6375406">
+    <w:abstractNumId w:val="20"/>
+  </w:num>
+  <w:num w:numId="17" w16cid:durableId="957031276">
     <w:abstractNumId w:val="2"/>
   </w:num>
-  <w:num w:numId="4" w16cid:durableId="65349227">
-    <w:abstractNumId w:val="7"/>
-  </w:num>
-  <w:num w:numId="5" w16cid:durableId="331228916">
-    <w:abstractNumId w:val="11"/>
-  </w:num>
-  <w:num w:numId="6" w16cid:durableId="344868600">
-    <w:abstractNumId w:val="11"/>
-    <w:lvlOverride w:ilvl="1">
-      <w:lvl w:ilvl="1">
-        <w:numFmt w:val="bullet"/>
-        <w:lvlText w:val=""/>
-        <w:lvlJc w:val="left"/>
-        <w:pPr>
-          <w:tabs>
-            <w:tab w:val="num" w:pos="1440"/>
-          </w:tabs>
-          <w:ind w:left="1440" w:hanging="360"/>
-        </w:pPr>
-        <w:rPr>
-          <w:rFonts w:ascii="Symbol" w:hAnsi="Symbol" w:hint="default"/>
-          <w:sz w:val="20"/>
-        </w:rPr>
-      </w:lvl>
-    </w:lvlOverride>
-  </w:num>
-  <w:num w:numId="7" w16cid:durableId="1654212070">
-    <w:abstractNumId w:val="20"/>
-  </w:num>
-  <w:num w:numId="8" w16cid:durableId="1580597641">
-    <w:abstractNumId w:val="3"/>
-  </w:num>
-  <w:num w:numId="9" w16cid:durableId="104152489">
-    <w:abstractNumId w:val="8"/>
-  </w:num>
-  <w:num w:numId="10" w16cid:durableId="849949303">
-    <w:abstractNumId w:val="4"/>
-  </w:num>
-  <w:num w:numId="11" w16cid:durableId="805004396">
-    <w:abstractNumId w:val="12"/>
-  </w:num>
-  <w:num w:numId="12" w16cid:durableId="1522012621">
-    <w:abstractNumId w:val="6"/>
-  </w:num>
-  <w:num w:numId="13" w16cid:durableId="165824451">
-    <w:abstractNumId w:val="5"/>
-  </w:num>
-  <w:num w:numId="14" w16cid:durableId="1478496090">
-    <w:abstractNumId w:val="5"/>
-    <w:lvlOverride w:ilvl="1">
-      <w:lvl w:ilvl="1">
-        <w:numFmt w:val="bullet"/>
-        <w:lvlText w:val=""/>
-        <w:lvlJc w:val="left"/>
-        <w:pPr>
-          <w:tabs>
-            <w:tab w:val="num" w:pos="1440"/>
-          </w:tabs>
-          <w:ind w:left="1440" w:hanging="360"/>
-        </w:pPr>
-        <w:rPr>
-          <w:rFonts w:ascii="Symbol" w:hAnsi="Symbol" w:hint="default"/>
-          <w:sz w:val="20"/>
-        </w:rPr>
-      </w:lvl>
-    </w:lvlOverride>
-  </w:num>
-  <w:num w:numId="15" w16cid:durableId="1704403482">
-    <w:abstractNumId w:val="10"/>
-  </w:num>
-  <w:num w:numId="16" w16cid:durableId="6375406">
+  <w:num w:numId="18" w16cid:durableId="793905975">
     <w:abstractNumId w:val="18"/>
   </w:num>
-  <w:num w:numId="17" w16cid:durableId="957031276">
-    <w:abstractNumId w:val="1"/>
-  </w:num>
-  <w:num w:numId="18" w16cid:durableId="793905975">
-    <w:abstractNumId w:val="16"/>
-  </w:num>
   <w:num w:numId="19" w16cid:durableId="1564637824">
-    <w:abstractNumId w:val="15"/>
+    <w:abstractNumId w:val="17"/>
   </w:num>
   <w:num w:numId="20" w16cid:durableId="1080176851">
     <w:abstractNumId w:val="0"/>
   </w:num>
   <w:num w:numId="21" w16cid:durableId="1494953439">
+    <w:abstractNumId w:val="15"/>
+  </w:num>
+  <w:num w:numId="22" w16cid:durableId="1404379299">
+    <w:abstractNumId w:val="15"/>
+    <w:lvlOverride w:ilvl="0"/>
+  </w:num>
+  <w:num w:numId="23" w16cid:durableId="274101854">
+    <w:abstractNumId w:val="10"/>
+  </w:num>
+  <w:num w:numId="24" w16cid:durableId="1116945339">
+    <w:abstractNumId w:val="21"/>
+  </w:num>
+  <w:num w:numId="25" w16cid:durableId="1622302299">
+    <w:abstractNumId w:val="21"/>
+    <w:lvlOverride w:ilvl="0"/>
+  </w:num>
+  <w:num w:numId="26" w16cid:durableId="1872767707">
     <w:abstractNumId w:val="14"/>
   </w:num>
-  <w:num w:numId="22" w16cid:durableId="1404379299">
+  <w:num w:numId="27" w16cid:durableId="1733960211">
     <w:abstractNumId w:val="14"/>
-    <w:lvlOverride w:ilvl="1">
-      <w:lvl w:ilvl="1">
-        <w:numFmt w:val="bullet"/>
-        <w:lvlText w:val=""/>
-        <w:lvlJc w:val="left"/>
-        <w:pPr>
-          <w:tabs>
-            <w:tab w:val="num" w:pos="1440"/>
-          </w:tabs>
-          <w:ind w:left="1440" w:hanging="360"/>
-        </w:pPr>
-        <w:rPr>
-          <w:rFonts w:ascii="Symbol" w:hAnsi="Symbol" w:hint="default"/>
-          <w:sz w:val="20"/>
-        </w:rPr>
-      </w:lvl>
-    </w:lvlOverride>
+    <w:lvlOverride w:ilvl="0"/>
   </w:num>
-  <w:num w:numId="23" w16cid:durableId="274101854">
-    <w:abstractNumId w:val="9"/>
-  </w:num>
-  <w:num w:numId="24" w16cid:durableId="1116945339">
+  <w:num w:numId="28" w16cid:durableId="1299606361">
     <w:abstractNumId w:val="19"/>
   </w:num>
-  <w:num w:numId="25" w16cid:durableId="1622302299">
+  <w:num w:numId="29" w16cid:durableId="1289048146">
     <w:abstractNumId w:val="19"/>
-    <w:lvlOverride w:ilvl="1">
-      <w:lvl w:ilvl="1">
-        <w:numFmt w:val="bullet"/>
-        <w:lvlText w:val=""/>
-        <w:lvlJc w:val="left"/>
-        <w:pPr>
-          <w:tabs>
-            <w:tab w:val="num" w:pos="1440"/>
-          </w:tabs>
-          <w:ind w:left="1440" w:hanging="360"/>
-        </w:pPr>
-        <w:rPr>
-          <w:rFonts w:ascii="Symbol" w:hAnsi="Symbol" w:hint="default"/>
-          <w:sz w:val="20"/>
-        </w:rPr>
-      </w:lvl>
-    </w:lvlOverride>
+    <w:lvlOverride w:ilvl="0"/>
   </w:num>
-  <w:num w:numId="26" w16cid:durableId="1872767707">
-    <w:abstractNumId w:val="13"/>
+  <w:num w:numId="30" w16cid:durableId="1821271389">
+    <w:abstractNumId w:val="16"/>
   </w:num>
-  <w:num w:numId="27" w16cid:durableId="1733960211">
-    <w:abstractNumId w:val="13"/>
-    <w:lvlOverride w:ilvl="1">
-      <w:lvl w:ilvl="1">
-        <w:numFmt w:val="bullet"/>
-        <w:lvlText w:val=""/>
-        <w:lvlJc w:val="left"/>
-        <w:pPr>
-          <w:tabs>
-            <w:tab w:val="num" w:pos="1440"/>
-          </w:tabs>
-          <w:ind w:left="1440" w:hanging="360"/>
-        </w:pPr>
-        <w:rPr>
-          <w:rFonts w:ascii="Symbol" w:hAnsi="Symbol" w:hint="default"/>
-          <w:sz w:val="20"/>
-        </w:rPr>
-      </w:lvl>
-    </w:lvlOverride>
-  </w:num>
-  <w:num w:numId="28" w16cid:durableId="1299606361">
-    <w:abstractNumId w:val="17"/>
-  </w:num>
-  <w:num w:numId="29" w16cid:durableId="1289048146">
-    <w:abstractNumId w:val="17"/>
-    <w:lvlOverride w:ilvl="1">
-      <w:lvl w:ilvl="1">
-        <w:numFmt w:val="bullet"/>
-        <w:lvlText w:val=""/>
-        <w:lvlJc w:val="left"/>
-        <w:pPr>
-          <w:tabs>
-            <w:tab w:val="num" w:pos="1440"/>
-          </w:tabs>
-          <w:ind w:left="1440" w:hanging="360"/>
-        </w:pPr>
-        <w:rPr>
-          <w:rFonts w:ascii="Symbol" w:hAnsi="Symbol" w:hint="default"/>
-          <w:sz w:val="20"/>
-        </w:rPr>
-      </w:lvl>
-    </w:lvlOverride>
+  <w:num w:numId="31" w16cid:durableId="858814992">
+    <w:abstractNumId w:val="1"/>
   </w:num>
 </w:numbering>
 </file>
@@ -8669,6 +9331,27 @@
     <w:semiHidden/>
     <w:rsid w:val="004E60EC"/>
   </w:style>
+  <w:style w:type="paragraph" w:styleId="ListParagraph">
+    <w:name w:val="List Paragraph"/>
+    <w:basedOn w:val="Normal"/>
+    <w:uiPriority w:val="34"/>
+    <w:qFormat/>
+    <w:rsid w:val="009E7A55"/>
+    <w:pPr>
+      <w:ind w:left="720"/>
+      <w:contextualSpacing/>
+    </w:pPr>
+  </w:style>
+  <w:style w:type="character" w:styleId="PlaceholderText">
+    <w:name w:val="Placeholder Text"/>
+    <w:basedOn w:val="DefaultParagraphFont"/>
+    <w:uiPriority w:val="99"/>
+    <w:semiHidden/>
+    <w:rsid w:val="00C2510D"/>
+    <w:rPr>
+      <w:color w:val="808080"/>
+    </w:rPr>
+  </w:style>
 </w:styles>
 </file>
 

</xml_diff>